<commit_message>
the end. this will be made public soon. it has been nice working with y'all
</commit_message>
<xml_diff>
--- a/assignment.docx
+++ b/assignment.docx
@@ -1,6 +1,6 @@
 
 <file path=word/document.xml><?xml version="1.0" encoding="utf-8"?>
-<w:document xmlns:wpc="http://schemas.microsoft.com/office/word/2010/wordprocessingCanvas" xmlns:mc="http://schemas.openxmlformats.org/markup-compatibility/2006" xmlns:o="urn:schemas-microsoft-com:office:office" xmlns:r="http://schemas.openxmlformats.org/officeDocument/2006/relationships" xmlns:m="http://schemas.openxmlformats.org/officeDocument/2006/math" xmlns:v="urn:schemas-microsoft-com:vml" xmlns:wp14="http://schemas.microsoft.com/office/word/2010/wordprocessingDrawing" xmlns:wp="http://schemas.openxmlformats.org/drawingml/2006/wordprocessingDrawing" xmlns:w10="urn:schemas-microsoft-com:office:word" xmlns:w="http://schemas.openxmlformats.org/wordprocessingml/2006/main" xmlns:w14="http://schemas.microsoft.com/office/word/2010/wordml" xmlns:w15="http://schemas.microsoft.com/office/word/2012/wordml" xmlns:wpg="http://schemas.microsoft.com/office/word/2010/wordprocessingGroup" xmlns:wpi="http://schemas.microsoft.com/office/word/2010/wordprocessingInk" xmlns:wne="http://schemas.microsoft.com/office/word/2006/wordml" xmlns:wps="http://schemas.microsoft.com/office/word/2010/wordprocessingShape" mc:Ignorable="w14 w15 wp14">
+<w:document xmlns:ve="http://schemas.openxmlformats.org/markup-compatibility/2006" xmlns:o="urn:schemas-microsoft-com:office:office" xmlns:r="http://schemas.openxmlformats.org/officeDocument/2006/relationships" xmlns:m="http://schemas.openxmlformats.org/officeDocument/2006/math" xmlns:v="urn:schemas-microsoft-com:vml" xmlns:wp="http://schemas.openxmlformats.org/drawingml/2006/wordprocessingDrawing" xmlns:w10="urn:schemas-microsoft-com:office:word" xmlns:w="http://schemas.openxmlformats.org/wordprocessingml/2006/main" xmlns:wne="http://schemas.microsoft.com/office/word/2006/wordml">
   <w:body>
     <w:p>
       <w:pPr>
@@ -19,7 +19,7 @@
           <w:noProof/>
           <w:sz w:val="40"/>
           <w:szCs w:val="40"/>
-          <w:lang w:bidi="ar-SA"/>
+          <w:lang w:val="en-MY" w:eastAsia="ja-JP" w:bidi="ar-SA"/>
         </w:rPr>
         <w:drawing>
           <wp:inline distT="0" distB="0" distL="0" distR="0">
@@ -281,7 +281,7 @@
           <w:insideH w:val="single" w:sz="4" w:space="0" w:color="000000"/>
           <w:insideV w:val="single" w:sz="4" w:space="0" w:color="000000"/>
         </w:tblBorders>
-        <w:tblLook w:val="04A0" w:firstRow="1" w:lastRow="0" w:firstColumn="1" w:lastColumn="0" w:noHBand="0" w:noVBand="1"/>
+        <w:tblLook w:val="04A0"/>
       </w:tblPr>
       <w:tblGrid>
         <w:gridCol w:w="3794"/>
@@ -925,7 +925,7 @@
       <w:tblPr>
         <w:tblStyle w:val="TableGrid"/>
         <w:tblW w:w="0" w:type="auto"/>
-        <w:tblLook w:val="04A0" w:firstRow="1" w:lastRow="0" w:firstColumn="1" w:lastColumn="0" w:noHBand="0" w:noVBand="1"/>
+        <w:tblLook w:val="04A0"/>
       </w:tblPr>
       <w:tblGrid>
         <w:gridCol w:w="1101"/>
@@ -1140,6 +1140,15 @@
                 <w:lang w:eastAsia="ja-JP" w:bidi="ar-SA"/>
               </w:rPr>
             </w:pPr>
+            <w:r>
+              <w:rPr>
+                <w:rFonts w:eastAsia="MS Mincho" w:cs="Times New Roman"/>
+                <w:sz w:val="24"/>
+                <w:szCs w:val="24"/>
+                <w:lang w:eastAsia="ja-JP" w:bidi="ar-SA"/>
+              </w:rPr>
+              <w:t>Gantt Chart</w:t>
+            </w:r>
           </w:p>
         </w:tc>
         <w:tc>
@@ -1157,6 +1166,15 @@
                 <w:lang w:eastAsia="ja-JP" w:bidi="ar-SA"/>
               </w:rPr>
             </w:pPr>
+            <w:r>
+              <w:rPr>
+                <w:rFonts w:eastAsia="MS Mincho" w:cs="Times New Roman"/>
+                <w:sz w:val="24"/>
+                <w:szCs w:val="24"/>
+                <w:lang w:eastAsia="ja-JP" w:bidi="ar-SA"/>
+              </w:rPr>
+              <w:t>4</w:t>
+            </w:r>
           </w:p>
         </w:tc>
       </w:tr>
@@ -1202,6 +1220,15 @@
                 <w:lang w:eastAsia="ja-JP" w:bidi="ar-SA"/>
               </w:rPr>
             </w:pPr>
+            <w:r>
+              <w:rPr>
+                <w:rFonts w:eastAsia="MS Mincho" w:cs="Times New Roman"/>
+                <w:sz w:val="24"/>
+                <w:szCs w:val="24"/>
+                <w:lang w:eastAsia="ja-JP" w:bidi="ar-SA"/>
+              </w:rPr>
+              <w:t>AOA Network Diagram</w:t>
+            </w:r>
           </w:p>
         </w:tc>
         <w:tc>
@@ -1219,6 +1246,15 @@
                 <w:lang w:eastAsia="ja-JP" w:bidi="ar-SA"/>
               </w:rPr>
             </w:pPr>
+            <w:r>
+              <w:rPr>
+                <w:rFonts w:eastAsia="MS Mincho" w:cs="Times New Roman"/>
+                <w:sz w:val="24"/>
+                <w:szCs w:val="24"/>
+                <w:lang w:eastAsia="ja-JP" w:bidi="ar-SA"/>
+              </w:rPr>
+              <w:t>4</w:t>
+            </w:r>
           </w:p>
         </w:tc>
       </w:tr>
@@ -1264,6 +1300,15 @@
                 <w:lang w:eastAsia="ja-JP" w:bidi="ar-SA"/>
               </w:rPr>
             </w:pPr>
+            <w:r>
+              <w:rPr>
+                <w:rFonts w:eastAsia="MS Mincho" w:cs="Times New Roman"/>
+                <w:sz w:val="24"/>
+                <w:szCs w:val="24"/>
+                <w:lang w:eastAsia="ja-JP" w:bidi="ar-SA"/>
+              </w:rPr>
+              <w:t>Requirements Specification</w:t>
+            </w:r>
           </w:p>
         </w:tc>
         <w:tc>
@@ -1281,6 +1326,15 @@
                 <w:lang w:eastAsia="ja-JP" w:bidi="ar-SA"/>
               </w:rPr>
             </w:pPr>
+            <w:r>
+              <w:rPr>
+                <w:rFonts w:eastAsia="MS Mincho" w:cs="Times New Roman"/>
+                <w:sz w:val="24"/>
+                <w:szCs w:val="24"/>
+                <w:lang w:eastAsia="ja-JP" w:bidi="ar-SA"/>
+              </w:rPr>
+              <w:t>5</w:t>
+            </w:r>
           </w:p>
         </w:tc>
       </w:tr>
@@ -1326,6 +1380,15 @@
                 <w:lang w:eastAsia="ja-JP" w:bidi="ar-SA"/>
               </w:rPr>
             </w:pPr>
+            <w:r>
+              <w:rPr>
+                <w:rFonts w:eastAsia="MS Mincho" w:cs="Times New Roman"/>
+                <w:sz w:val="24"/>
+                <w:szCs w:val="24"/>
+                <w:lang w:eastAsia="ja-JP" w:bidi="ar-SA"/>
+              </w:rPr>
+              <w:t>System Designs</w:t>
+            </w:r>
           </w:p>
         </w:tc>
         <w:tc>
@@ -1343,6 +1406,15 @@
                 <w:lang w:eastAsia="ja-JP" w:bidi="ar-SA"/>
               </w:rPr>
             </w:pPr>
+            <w:r>
+              <w:rPr>
+                <w:rFonts w:eastAsia="MS Mincho" w:cs="Times New Roman"/>
+                <w:sz w:val="24"/>
+                <w:szCs w:val="24"/>
+                <w:lang w:eastAsia="ja-JP" w:bidi="ar-SA"/>
+              </w:rPr>
+              <w:t>7</w:t>
+            </w:r>
           </w:p>
         </w:tc>
       </w:tr>
@@ -1413,19 +1485,31 @@
           <w:lang w:val="en-MY" w:eastAsia="ja-JP" w:bidi="ar-SA"/>
         </w:rPr>
       </w:pPr>
+    </w:p>
+    <w:p>
+      <w:pPr>
+        <w:spacing w:line="360" w:lineRule="auto"/>
+        <w:jc w:val="center"/>
+        <w:rPr>
+          <w:rFonts w:eastAsia="MS Mincho" w:cs="Times New Roman"/>
+          <w:sz w:val="24"/>
+          <w:szCs w:val="24"/>
+          <w:lang w:val="en-MY" w:eastAsia="ja-JP" w:bidi="ar-SA"/>
+        </w:rPr>
+      </w:pPr>
       <w:r>
         <w:rPr>
           <w:rFonts w:eastAsia="MS Mincho" w:cs="Times New Roman"/>
           <w:noProof/>
           <w:sz w:val="24"/>
           <w:szCs w:val="24"/>
-          <w:lang w:bidi="ar-SA"/>
+          <w:lang w:val="en-MY" w:eastAsia="ja-JP" w:bidi="ar-SA"/>
         </w:rPr>
         <w:drawing>
           <wp:inline distT="0" distB="0" distL="0" distR="0">
-            <wp:extent cx="5943600" cy="2714625"/>
-            <wp:effectExtent l="0" t="0" r="0" b="0"/>
-            <wp:docPr id="2" name="Picture 2"/>
+            <wp:extent cx="4257675" cy="1952625"/>
+            <wp:effectExtent l="19050" t="0" r="9525" b="0"/>
+            <wp:docPr id="3" name="Picture 1"/>
             <wp:cNvGraphicFramePr>
               <a:graphicFrameLocks xmlns:a="http://schemas.openxmlformats.org/drawingml/2006/main" noChangeAspect="1"/>
             </wp:cNvGraphicFramePr>
@@ -1439,13 +1523,7 @@
                     </pic:cNvPicPr>
                   </pic:nvPicPr>
                   <pic:blipFill>
-                    <a:blip r:embed="rId9">
-                      <a:extLst>
-                        <a:ext uri="{28A0092B-C50C-407E-A947-70E740481C1C}">
-                          <a14:useLocalDpi xmlns:a14="http://schemas.microsoft.com/office/drawing/2010/main" val="0"/>
-                        </a:ext>
-                      </a:extLst>
-                    </a:blip>
+                    <a:blip r:embed="rId9" cstate="print"/>
                     <a:srcRect/>
                     <a:stretch>
                       <a:fillRect/>
@@ -1454,14 +1532,17 @@
                   <pic:spPr bwMode="auto">
                     <a:xfrm>
                       <a:off x="0" y="0"/>
-                      <a:ext cx="5943600" cy="2714625"/>
+                      <a:ext cx="4257675" cy="1952625"/>
                     </a:xfrm>
                     <a:prstGeom prst="rect">
                       <a:avLst/>
                     </a:prstGeom>
                     <a:noFill/>
-                    <a:ln>
+                    <a:ln w="9525">
                       <a:noFill/>
+                      <a:miter lim="800000"/>
+                      <a:headEnd/>
+                      <a:tailEnd/>
                     </a:ln>
                   </pic:spPr>
                 </pic:pic>
@@ -1481,15 +1562,37 @@
           <w:lang w:val="en-MY" w:eastAsia="ja-JP" w:bidi="ar-SA"/>
         </w:rPr>
       </w:pPr>
-      <w:r>
+    </w:p>
+    <w:p>
+      <w:pPr>
+        <w:spacing w:line="360" w:lineRule="auto"/>
         <w:rPr>
           <w:rFonts w:eastAsia="MS Mincho" w:cs="Times New Roman"/>
           <w:sz w:val="24"/>
           <w:szCs w:val="24"/>
           <w:lang w:val="en-MY" w:eastAsia="ja-JP" w:bidi="ar-SA"/>
         </w:rPr>
+      </w:pPr>
+      <w:r>
+        <w:rPr>
+          <w:rFonts w:eastAsia="MS Mincho" w:cs="Times New Roman"/>
+          <w:sz w:val="24"/>
+          <w:szCs w:val="24"/>
+          <w:lang w:val="en-MY" w:eastAsia="ja-JP" w:bidi="ar-SA"/>
+        </w:rPr>
         <w:t>The Gambling Result System is divided into 3 categories:</w:t>
       </w:r>
+    </w:p>
+    <w:p>
+      <w:pPr>
+        <w:spacing w:line="360" w:lineRule="auto"/>
+        <w:rPr>
+          <w:rFonts w:eastAsia="MS Mincho" w:cs="Times New Roman"/>
+          <w:sz w:val="24"/>
+          <w:szCs w:val="24"/>
+          <w:lang w:val="en-MY" w:eastAsia="ja-JP" w:bidi="ar-SA"/>
+        </w:rPr>
+      </w:pPr>
     </w:p>
     <w:p>
       <w:pPr>
@@ -1538,60 +1641,44 @@
           <w:szCs w:val="24"/>
         </w:rPr>
       </w:pPr>
-      <w:r>
-        <w:rPr>
-          <w:sz w:val="24"/>
-          <w:szCs w:val="24"/>
-        </w:rPr>
-        <w:t xml:space="preserve">The front end is done by </w:t>
-      </w:r>
-      <w:r>
-        <w:rPr>
-          <w:sz w:val="24"/>
-          <w:szCs w:val="24"/>
-        </w:rPr>
-        <w:t>Ng Han Seng</w:t>
-      </w:r>
-      <w:r>
-        <w:rPr>
-          <w:sz w:val="24"/>
-          <w:szCs w:val="24"/>
-        </w:rPr>
-        <w:t>, and it encompasses the HTML, CSS and Javascript.</w:t>
-      </w:r>
-      <w:r>
-        <w:rPr>
-          <w:sz w:val="24"/>
-          <w:szCs w:val="24"/>
-        </w:rPr>
-        <w:br/>
-        <w:t>The back end is done by Kwang Say Thong, which encompasses the Database and the Php coding.</w:t>
-      </w:r>
-      <w:r>
-        <w:rPr>
-          <w:sz w:val="24"/>
-          <w:szCs w:val="24"/>
-        </w:rPr>
-        <w:br/>
-        <w:t xml:space="preserve">The documentation is done by </w:t>
-      </w:r>
-      <w:r>
-        <w:rPr>
-          <w:sz w:val="24"/>
-          <w:szCs w:val="24"/>
-        </w:rPr>
-        <w:t>Yim Jiun Yann</w:t>
-      </w:r>
-      <w:r>
-        <w:rPr>
-          <w:sz w:val="24"/>
-          <w:szCs w:val="24"/>
-        </w:rPr>
-        <w:t>, which is this document.</w:t>
-      </w:r>
-    </w:p>
-    <w:p>
-      <w:pPr>
+    </w:p>
+    <w:p>
+      <w:pPr>
+        <w:spacing w:line="360" w:lineRule="auto"/>
+        <w:rPr>
+          <w:sz w:val="24"/>
+          <w:szCs w:val="24"/>
+        </w:rPr>
+      </w:pPr>
+      <w:r>
+        <w:rPr>
+          <w:sz w:val="24"/>
+          <w:szCs w:val="24"/>
+        </w:rPr>
+        <w:t>The front-end aspect is handled by Ng Han Seng, which encompasses HyperText Markup Language (HTML), Cascading Style Sheet (CSS) and JavaScript (JS). The back-end aspect is handled by Kwang Say Thong, which uses the PHP HyperText Preprocessor and MySQL database. The documentation is completed by Yim Jiun Yann, which comprises of this document and models.</w:t>
+      </w:r>
+    </w:p>
+    <w:p>
+      <w:pPr>
+        <w:spacing w:line="360" w:lineRule="auto"/>
+        <w:rPr>
+          <w:sz w:val="24"/>
+          <w:szCs w:val="24"/>
+        </w:rPr>
+      </w:pPr>
+    </w:p>
+    <w:p>
+      <w:pPr>
+        <w:spacing w:line="360" w:lineRule="auto"/>
+        <w:rPr>
+          <w:sz w:val="24"/>
+          <w:szCs w:val="24"/>
+        </w:rPr>
+      </w:pPr>
+    </w:p>
+    <w:p>
+      <w:pPr>
+        <w:spacing w:line="360" w:lineRule="auto"/>
         <w:rPr>
           <w:rFonts w:eastAsia="MS Mincho"/>
           <w:b/>
@@ -1612,10 +1699,8 @@
         <w:spacing w:line="360" w:lineRule="auto"/>
         <w:rPr>
           <w:rFonts w:eastAsia="MS Mincho"/>
-          <w:b/>
-          <w:sz w:val="24"/>
-          <w:szCs w:val="24"/>
-          <w:u w:val="single"/>
+          <w:sz w:val="24"/>
+          <w:szCs w:val="24"/>
         </w:rPr>
       </w:pPr>
       <w:r>
@@ -1648,11 +1733,204 @@
           <w:u w:val="single"/>
         </w:rPr>
         <w:br/>
+      </w:r>
+    </w:p>
+    <w:p>
+      <w:pPr>
+        <w:spacing w:line="360" w:lineRule="auto"/>
+        <w:rPr>
+          <w:rFonts w:eastAsia="MS Mincho"/>
+          <w:sz w:val="24"/>
+          <w:szCs w:val="24"/>
+        </w:rPr>
+      </w:pPr>
+      <w:r>
+        <w:rPr>
+          <w:rFonts w:eastAsia="MS Mincho"/>
+          <w:noProof/>
+          <w:sz w:val="24"/>
+          <w:szCs w:val="24"/>
+          <w:lang w:val="en-MY" w:eastAsia="ja-JP" w:bidi="ar-SA"/>
+        </w:rPr>
+        <w:drawing>
+          <wp:inline distT="0" distB="0" distL="0" distR="0">
+            <wp:extent cx="5943600" cy="1274456"/>
+            <wp:effectExtent l="19050" t="0" r="0" b="0"/>
+            <wp:docPr id="10" name="Picture 10"/>
+            <wp:cNvGraphicFramePr>
+              <a:graphicFrameLocks xmlns:a="http://schemas.openxmlformats.org/drawingml/2006/main" noChangeAspect="1"/>
+            </wp:cNvGraphicFramePr>
+            <a:graphic xmlns:a="http://schemas.openxmlformats.org/drawingml/2006/main">
+              <a:graphicData uri="http://schemas.openxmlformats.org/drawingml/2006/picture">
+                <pic:pic xmlns:pic="http://schemas.openxmlformats.org/drawingml/2006/picture">
+                  <pic:nvPicPr>
+                    <pic:cNvPr id="0" name="Picture 10"/>
+                    <pic:cNvPicPr>
+                      <a:picLocks noChangeAspect="1" noChangeArrowheads="1"/>
+                    </pic:cNvPicPr>
+                  </pic:nvPicPr>
+                  <pic:blipFill>
+                    <a:blip r:embed="rId10" cstate="print"/>
+                    <a:srcRect/>
+                    <a:stretch>
+                      <a:fillRect/>
+                    </a:stretch>
+                  </pic:blipFill>
+                  <pic:spPr bwMode="auto">
+                    <a:xfrm>
+                      <a:off x="0" y="0"/>
+                      <a:ext cx="5943600" cy="1274456"/>
+                    </a:xfrm>
+                    <a:prstGeom prst="rect">
+                      <a:avLst/>
+                    </a:prstGeom>
+                    <a:noFill/>
+                    <a:ln w="9525">
+                      <a:noFill/>
+                      <a:miter lim="800000"/>
+                      <a:headEnd/>
+                      <a:tailEnd/>
+                    </a:ln>
+                  </pic:spPr>
+                </pic:pic>
+              </a:graphicData>
+            </a:graphic>
+          </wp:inline>
+        </w:drawing>
+      </w:r>
+    </w:p>
+    <w:p>
+      <w:pPr>
+        <w:spacing w:line="360" w:lineRule="auto"/>
+        <w:rPr>
+          <w:rFonts w:eastAsia="MS Mincho"/>
+          <w:sz w:val="24"/>
+          <w:szCs w:val="24"/>
+        </w:rPr>
+      </w:pPr>
+    </w:p>
+    <w:p>
+      <w:pPr>
+        <w:spacing w:line="360" w:lineRule="auto"/>
+        <w:rPr>
+          <w:rFonts w:eastAsia="MS Mincho"/>
+          <w:b/>
+          <w:sz w:val="24"/>
+          <w:szCs w:val="24"/>
+          <w:u w:val="single"/>
+        </w:rPr>
+      </w:pPr>
+    </w:p>
+    <w:p>
+      <w:pPr>
+        <w:spacing w:line="360" w:lineRule="auto"/>
+        <w:rPr>
+          <w:rFonts w:eastAsia="MS Mincho"/>
+          <w:b/>
+          <w:sz w:val="24"/>
+          <w:szCs w:val="24"/>
+          <w:u w:val="single"/>
+        </w:rPr>
+      </w:pPr>
+      <w:r>
+        <w:rPr>
+          <w:rFonts w:eastAsia="MS Mincho"/>
+          <w:b/>
+          <w:sz w:val="24"/>
+          <w:szCs w:val="24"/>
+          <w:u w:val="single"/>
+        </w:rPr>
         <w:t>AOA Network Diagram</w:t>
       </w:r>
     </w:p>
     <w:p>
       <w:pPr>
+        <w:spacing w:line="360" w:lineRule="auto"/>
+        <w:rPr>
+          <w:rFonts w:eastAsia="MS Mincho"/>
+          <w:sz w:val="24"/>
+          <w:szCs w:val="24"/>
+        </w:rPr>
+      </w:pPr>
+    </w:p>
+    <w:p>
+      <w:pPr>
+        <w:spacing w:line="360" w:lineRule="auto"/>
+        <w:jc w:val="center"/>
+        <w:rPr>
+          <w:rFonts w:eastAsia="MS Mincho"/>
+          <w:sz w:val="24"/>
+          <w:szCs w:val="24"/>
+        </w:rPr>
+      </w:pPr>
+      <w:r>
+        <w:rPr>
+          <w:rFonts w:eastAsia="MS Mincho"/>
+          <w:noProof/>
+          <w:sz w:val="24"/>
+          <w:szCs w:val="24"/>
+          <w:lang w:val="en-MY" w:eastAsia="ja-JP" w:bidi="ar-SA"/>
+        </w:rPr>
+        <w:drawing>
+          <wp:inline distT="0" distB="0" distL="0" distR="0">
+            <wp:extent cx="5029200" cy="2895600"/>
+            <wp:effectExtent l="19050" t="0" r="0" b="0"/>
+            <wp:docPr id="13" name="Picture 13"/>
+            <wp:cNvGraphicFramePr>
+              <a:graphicFrameLocks xmlns:a="http://schemas.openxmlformats.org/drawingml/2006/main" noChangeAspect="1"/>
+            </wp:cNvGraphicFramePr>
+            <a:graphic xmlns:a="http://schemas.openxmlformats.org/drawingml/2006/main">
+              <a:graphicData uri="http://schemas.openxmlformats.org/drawingml/2006/picture">
+                <pic:pic xmlns:pic="http://schemas.openxmlformats.org/drawingml/2006/picture">
+                  <pic:nvPicPr>
+                    <pic:cNvPr id="0" name="Picture 13"/>
+                    <pic:cNvPicPr>
+                      <a:picLocks noChangeAspect="1" noChangeArrowheads="1"/>
+                    </pic:cNvPicPr>
+                  </pic:nvPicPr>
+                  <pic:blipFill>
+                    <a:blip r:embed="rId11" cstate="print"/>
+                    <a:srcRect/>
+                    <a:stretch>
+                      <a:fillRect/>
+                    </a:stretch>
+                  </pic:blipFill>
+                  <pic:spPr bwMode="auto">
+                    <a:xfrm>
+                      <a:off x="0" y="0"/>
+                      <a:ext cx="5029200" cy="2895600"/>
+                    </a:xfrm>
+                    <a:prstGeom prst="rect">
+                      <a:avLst/>
+                    </a:prstGeom>
+                    <a:noFill/>
+                    <a:ln w="9525">
+                      <a:noFill/>
+                      <a:miter lim="800000"/>
+                      <a:headEnd/>
+                      <a:tailEnd/>
+                    </a:ln>
+                  </pic:spPr>
+                </pic:pic>
+              </a:graphicData>
+            </a:graphic>
+          </wp:inline>
+        </w:drawing>
+      </w:r>
+    </w:p>
+    <w:p>
+      <w:pPr>
+        <w:spacing w:line="360" w:lineRule="auto"/>
+        <w:rPr>
+          <w:rFonts w:eastAsia="MS Mincho"/>
+          <w:sz w:val="24"/>
+          <w:szCs w:val="24"/>
+        </w:rPr>
+      </w:pPr>
+    </w:p>
+    <w:p>
+      <w:pPr>
+        <w:spacing w:line="360" w:lineRule="auto"/>
         <w:rPr>
           <w:rFonts w:eastAsia="MS Mincho"/>
           <w:b/>
@@ -1664,59 +1942,79 @@
       <w:r>
         <w:rPr>
           <w:rFonts w:eastAsia="MS Mincho"/>
+          <w:sz w:val="24"/>
+          <w:szCs w:val="24"/>
+        </w:rPr>
+        <w:br w:type="page"/>
+      </w:r>
+    </w:p>
+    <w:p>
+      <w:pPr>
+        <w:spacing w:line="360" w:lineRule="auto"/>
+        <w:rPr>
+          <w:rFonts w:eastAsia="MS Mincho"/>
+          <w:sz w:val="24"/>
+          <w:szCs w:val="24"/>
+          <w:u w:val="single"/>
+        </w:rPr>
+      </w:pPr>
+      <w:r>
+        <w:rPr>
+          <w:rFonts w:eastAsia="MS Mincho"/>
           <w:b/>
           <w:sz w:val="24"/>
           <w:szCs w:val="24"/>
           <w:u w:val="single"/>
         </w:rPr>
-        <w:br w:type="page"/>
-      </w:r>
-    </w:p>
-    <w:p>
-      <w:pPr>
-        <w:spacing w:line="360" w:lineRule="auto"/>
-        <w:rPr>
-          <w:rFonts w:eastAsia="MS Mincho"/>
+        <w:lastRenderedPageBreak/>
+        <w:t>Requirements Specification</w:t>
+      </w:r>
+      <w:r>
+        <w:rPr>
+          <w:rFonts w:eastAsia="MS Mincho"/>
+          <w:b/>
           <w:sz w:val="24"/>
           <w:szCs w:val="24"/>
           <w:u w:val="single"/>
         </w:rPr>
-      </w:pPr>
-      <w:r>
-        <w:rPr>
-          <w:rFonts w:eastAsia="MS Mincho"/>
-          <w:b/>
+        <w:br/>
+      </w:r>
+    </w:p>
+    <w:p>
+      <w:pPr>
+        <w:spacing w:line="360" w:lineRule="auto"/>
+        <w:rPr>
+          <w:rFonts w:eastAsia="MS Mincho"/>
           <w:sz w:val="24"/>
           <w:szCs w:val="24"/>
           <w:u w:val="single"/>
         </w:rPr>
-        <w:lastRenderedPageBreak/>
-        <w:br/>
-        <w:t>Requirements Specification</w:t>
-      </w:r>
-      <w:r>
-        <w:rPr>
-          <w:rFonts w:eastAsia="MS Mincho"/>
-          <w:b/>
+      </w:pPr>
+      <w:r>
+        <w:rPr>
+          <w:rFonts w:eastAsia="MS Mincho"/>
           <w:sz w:val="24"/>
           <w:szCs w:val="24"/>
           <w:u w:val="single"/>
         </w:rPr>
-        <w:br/>
-      </w:r>
-      <w:r>
+        <w:t>Functional Requirements</w:t>
+      </w:r>
+    </w:p>
+    <w:p>
+      <w:pPr>
+        <w:spacing w:line="360" w:lineRule="auto"/>
         <w:rPr>
           <w:rFonts w:eastAsia="MS Mincho"/>
           <w:sz w:val="24"/>
           <w:szCs w:val="24"/>
           <w:u w:val="single"/>
         </w:rPr>
-        <w:t>Functional Requirements</w:t>
-      </w:r>
-    </w:p>
-    <w:p>
-      <w:pPr>
-        <w:spacing w:line="360" w:lineRule="auto"/>
+      </w:pPr>
+    </w:p>
+    <w:p>
+      <w:pPr>
+        <w:spacing w:line="360" w:lineRule="auto"/>
+        <w:jc w:val="center"/>
         <w:rPr>
           <w:rFonts w:eastAsia="MS Mincho"/>
           <w:sz w:val="24"/>
@@ -1724,26 +2022,14 @@
           <w:u w:val="single"/>
         </w:rPr>
       </w:pPr>
-    </w:p>
-    <w:p>
-      <w:pPr>
-        <w:spacing w:line="360" w:lineRule="auto"/>
-        <w:jc w:val="center"/>
-        <w:rPr>
-          <w:rFonts w:eastAsia="MS Mincho"/>
+      <w:r>
+        <w:rPr>
+          <w:rFonts w:eastAsia="MS Mincho"/>
+          <w:noProof/>
           <w:sz w:val="24"/>
           <w:szCs w:val="24"/>
           <w:u w:val="single"/>
-        </w:rPr>
-      </w:pPr>
-      <w:r>
-        <w:rPr>
-          <w:rFonts w:eastAsia="MS Mincho"/>
-          <w:noProof/>
-          <w:sz w:val="24"/>
-          <w:szCs w:val="24"/>
-          <w:u w:val="single"/>
-          <w:lang w:bidi="ar-SA"/>
+          <w:lang w:val="en-MY" w:eastAsia="ja-JP" w:bidi="ar-SA"/>
         </w:rPr>
         <w:drawing>
           <wp:inline distT="0" distB="0" distL="0" distR="0">
@@ -1763,10 +2049,10 @@
                     </pic:cNvPicPr>
                   </pic:nvPicPr>
                   <pic:blipFill>
-                    <a:blip r:embed="rId10">
+                    <a:blip r:embed="rId12" cstate="print">
                       <a:extLst>
                         <a:ext uri="{28A0092B-C50C-407E-A947-70E740481C1C}">
-                          <a14:useLocalDpi xmlns:a14="http://schemas.microsoft.com/office/drawing/2010/main" val="0"/>
+                          <a14:useLocalDpi xmlns:a14="http://schemas.microsoft.com/office/drawing/2010/main" xmlns:wps="http://schemas.microsoft.com/office/word/2010/wordprocessingShape" xmlns:wpi="http://schemas.microsoft.com/office/word/2010/wordprocessingInk" xmlns:wpg="http://schemas.microsoft.com/office/word/2010/wordprocessingGroup" xmlns:w15="http://schemas.microsoft.com/office/word/2012/wordml" xmlns:w14="http://schemas.microsoft.com/office/word/2010/wordml" xmlns:w="http://schemas.openxmlformats.org/wordprocessingml/2006/main" xmlns:w10="urn:schemas-microsoft-com:office:word" xmlns:wp14="http://schemas.microsoft.com/office/word/2010/wordprocessingDrawing" xmlns:v="urn:schemas-microsoft-com:vml" xmlns:o="urn:schemas-microsoft-com:office:office" xmlns:mc="http://schemas.openxmlformats.org/markup-compatibility/2006" xmlns:wpc="http://schemas.microsoft.com/office/word/2010/wordprocessingCanvas" xmlns="" val="0"/>
                         </a:ext>
                       </a:extLst>
                     </a:blip>
@@ -1805,13 +2091,24 @@
           <w:szCs w:val="24"/>
         </w:rPr>
       </w:pPr>
-      <w:r>
+    </w:p>
+    <w:p>
+      <w:pPr>
+        <w:spacing w:line="360" w:lineRule="auto"/>
         <w:rPr>
           <w:rFonts w:eastAsia="MS Mincho"/>
           <w:b/>
           <w:sz w:val="24"/>
           <w:szCs w:val="24"/>
         </w:rPr>
+      </w:pPr>
+      <w:r>
+        <w:rPr>
+          <w:rFonts w:eastAsia="MS Mincho"/>
+          <w:b/>
+          <w:sz w:val="24"/>
+          <w:szCs w:val="24"/>
+        </w:rPr>
         <w:t>Brief Description</w:t>
       </w:r>
     </w:p>
@@ -1856,6 +2153,16 @@
         </w:rPr>
         <w:t>for a particular result by Date and Vendor.</w:t>
       </w:r>
+    </w:p>
+    <w:p>
+      <w:pPr>
+        <w:spacing w:line="360" w:lineRule="auto"/>
+        <w:rPr>
+          <w:rFonts w:eastAsia="MS Mincho"/>
+          <w:sz w:val="24"/>
+          <w:szCs w:val="24"/>
+        </w:rPr>
+      </w:pPr>
     </w:p>
     <w:p>
       <w:pPr>
@@ -1983,6 +2290,7 @@
     </w:p>
     <w:p>
       <w:pPr>
+        <w:spacing w:line="360" w:lineRule="auto"/>
         <w:rPr>
           <w:rFonts w:eastAsia="MS Mincho"/>
           <w:sz w:val="24"/>
@@ -2018,7 +2326,7 @@
           <w:sz w:val="24"/>
           <w:szCs w:val="24"/>
           <w:u w:val="single"/>
-          <w:lang w:bidi="ar-SA"/>
+          <w:lang w:val="en-MY" w:eastAsia="ja-JP" w:bidi="ar-SA"/>
         </w:rPr>
         <w:lastRenderedPageBreak/>
         <w:drawing>
@@ -2039,10 +2347,10 @@
                     </pic:cNvPicPr>
                   </pic:nvPicPr>
                   <pic:blipFill>
-                    <a:blip r:embed="rId11">
+                    <a:blip r:embed="rId13" cstate="print">
                       <a:extLst>
                         <a:ext uri="{28A0092B-C50C-407E-A947-70E740481C1C}">
-                          <a14:useLocalDpi xmlns:a14="http://schemas.microsoft.com/office/drawing/2010/main" val="0"/>
+                          <a14:useLocalDpi xmlns:a14="http://schemas.microsoft.com/office/drawing/2010/main" xmlns:wps="http://schemas.microsoft.com/office/word/2010/wordprocessingShape" xmlns:wpi="http://schemas.microsoft.com/office/word/2010/wordprocessingInk" xmlns:wpg="http://schemas.microsoft.com/office/word/2010/wordprocessingGroup" xmlns:w15="http://schemas.microsoft.com/office/word/2012/wordml" xmlns:w14="http://schemas.microsoft.com/office/word/2010/wordml" xmlns:w="http://schemas.openxmlformats.org/wordprocessingml/2006/main" xmlns:w10="urn:schemas-microsoft-com:office:word" xmlns:wp14="http://schemas.microsoft.com/office/word/2010/wordprocessingDrawing" xmlns:v="urn:schemas-microsoft-com:vml" xmlns:o="urn:schemas-microsoft-com:office:office" xmlns:mc="http://schemas.openxmlformats.org/markup-compatibility/2006" xmlns:wpc="http://schemas.microsoft.com/office/word/2010/wordprocessingCanvas" xmlns="" val="0"/>
                         </a:ext>
                       </a:extLst>
                     </a:blip>
@@ -2100,6 +2408,16 @@
           <w:szCs w:val="24"/>
         </w:rPr>
       </w:pPr>
+    </w:p>
+    <w:p>
+      <w:pPr>
+        <w:spacing w:line="360" w:lineRule="auto"/>
+        <w:rPr>
+          <w:rFonts w:eastAsia="MS Mincho"/>
+          <w:sz w:val="24"/>
+          <w:szCs w:val="24"/>
+        </w:rPr>
+      </w:pPr>
       <w:r>
         <w:rPr>
           <w:rFonts w:eastAsia="MS Mincho"/>
@@ -2108,6 +2426,17 @@
         </w:rPr>
         <w:t>The Admin accesses the Gambling Result System through the hidden Admin page, and either edits the existing results to correct mistakes or add new results to the database.</w:t>
       </w:r>
+    </w:p>
+    <w:p>
+      <w:pPr>
+        <w:spacing w:line="360" w:lineRule="auto"/>
+        <w:rPr>
+          <w:rFonts w:eastAsia="MS Mincho"/>
+          <w:b/>
+          <w:sz w:val="24"/>
+          <w:szCs w:val="24"/>
+        </w:rPr>
+      </w:pPr>
     </w:p>
     <w:p>
       <w:pPr>
@@ -2228,7 +2557,6 @@
     </w:p>
     <w:p>
       <w:pPr>
-        <w:spacing w:line="360" w:lineRule="auto"/>
         <w:rPr>
           <w:rFonts w:eastAsia="MS Mincho"/>
           <w:sz w:val="24"/>
@@ -2248,7 +2576,244 @@
     </w:p>
     <w:p>
       <w:pPr>
-        <w:spacing w:line="480" w:lineRule="auto"/>
+        <w:spacing w:line="360" w:lineRule="auto"/>
+        <w:rPr>
+          <w:rFonts w:eastAsia="MS Mincho"/>
+          <w:sz w:val="24"/>
+          <w:szCs w:val="24"/>
+        </w:rPr>
+      </w:pPr>
+    </w:p>
+    <w:p>
+      <w:pPr>
+        <w:spacing w:line="360" w:lineRule="auto"/>
+        <w:rPr>
+          <w:sz w:val="24"/>
+          <w:szCs w:val="24"/>
+        </w:rPr>
+      </w:pPr>
+      <w:r>
+        <w:rPr>
+          <w:rFonts w:eastAsia="MS Mincho"/>
+          <w:sz w:val="24"/>
+          <w:szCs w:val="24"/>
+        </w:rPr>
+        <w:tab/>
+      </w:r>
+      <w:r>
+        <w:rPr>
+          <w:sz w:val="24"/>
+          <w:szCs w:val="24"/>
+        </w:rPr>
+        <w:t xml:space="preserve">The </w:t>
+      </w:r>
+      <w:r>
+        <w:rPr>
+          <w:sz w:val="24"/>
+          <w:szCs w:val="24"/>
+        </w:rPr>
+        <w:t>Gambling Result System (GRS)</w:t>
+      </w:r>
+      <w:r>
+        <w:rPr>
+          <w:sz w:val="24"/>
+          <w:szCs w:val="24"/>
+        </w:rPr>
+        <w:fldChar w:fldCharType="begin"/>
+      </w:r>
+      <w:r>
+        <w:rPr>
+          <w:sz w:val="24"/>
+          <w:szCs w:val="24"/>
+        </w:rPr>
+        <w:instrText xml:space="preserve"> XE "Online Journal" </w:instrText>
+      </w:r>
+      <w:r>
+        <w:rPr>
+          <w:sz w:val="24"/>
+          <w:szCs w:val="24"/>
+        </w:rPr>
+        <w:fldChar w:fldCharType="end"/>
+      </w:r>
+      <w:r>
+        <w:rPr>
+          <w:sz w:val="24"/>
+          <w:szCs w:val="24"/>
+        </w:rPr>
+        <w:t xml:space="preserve"> will be on a</w:t>
+      </w:r>
+      <w:r>
+        <w:rPr>
+          <w:sz w:val="24"/>
+          <w:szCs w:val="24"/>
+        </w:rPr>
+        <w:t xml:space="preserve"> dedicated</w:t>
+      </w:r>
+      <w:r>
+        <w:rPr>
+          <w:sz w:val="24"/>
+          <w:szCs w:val="24"/>
+        </w:rPr>
+        <w:t xml:space="preserve"> server with high speed Internet capability. The physical machine to be used will be determined by the </w:t>
+      </w:r>
+      <w:r>
+        <w:rPr>
+          <w:sz w:val="24"/>
+          <w:szCs w:val="24"/>
+        </w:rPr>
+        <w:t>Client</w:t>
+      </w:r>
+      <w:r>
+        <w:rPr>
+          <w:sz w:val="24"/>
+          <w:szCs w:val="24"/>
+        </w:rPr>
+        <w:fldChar w:fldCharType="begin"/>
+      </w:r>
+      <w:r>
+        <w:rPr>
+          <w:sz w:val="24"/>
+          <w:szCs w:val="24"/>
+        </w:rPr>
+        <w:instrText xml:space="preserve"> XE "Historical Society" </w:instrText>
+      </w:r>
+      <w:r>
+        <w:rPr>
+          <w:sz w:val="24"/>
+          <w:szCs w:val="24"/>
+        </w:rPr>
+        <w:fldChar w:fldCharType="end"/>
+      </w:r>
+      <w:r>
+        <w:rPr>
+          <w:sz w:val="24"/>
+          <w:szCs w:val="24"/>
+        </w:rPr>
+        <w:t xml:space="preserve">. The </w:t>
+      </w:r>
+      <w:r>
+        <w:rPr>
+          <w:sz w:val="24"/>
+          <w:szCs w:val="24"/>
+        </w:rPr>
+        <w:t xml:space="preserve">System is </w:t>
+      </w:r>
+      <w:r>
+        <w:rPr>
+          <w:sz w:val="24"/>
+          <w:szCs w:val="24"/>
+        </w:rPr>
+        <w:t xml:space="preserve">developed </w:t>
+      </w:r>
+      <w:r>
+        <w:rPr>
+          <w:sz w:val="24"/>
+          <w:szCs w:val="24"/>
+        </w:rPr>
+        <w:t>using Wampserver and</w:t>
+      </w:r>
+      <w:r>
+        <w:rPr>
+          <w:sz w:val="24"/>
+          <w:szCs w:val="24"/>
+        </w:rPr>
+        <w:t xml:space="preserve"> assumes the</w:t>
+      </w:r>
+      <w:r>
+        <w:rPr>
+          <w:sz w:val="24"/>
+          <w:szCs w:val="24"/>
+        </w:rPr>
+        <w:t xml:space="preserve"> client to make</w:t>
+      </w:r>
+      <w:r>
+        <w:rPr>
+          <w:sz w:val="24"/>
+          <w:szCs w:val="24"/>
+        </w:rPr>
+        <w:t xml:space="preserve"> use of a tool </w:t>
+      </w:r>
+      <w:r>
+        <w:rPr>
+          <w:sz w:val="24"/>
+          <w:szCs w:val="24"/>
+        </w:rPr>
+        <w:t xml:space="preserve">for </w:t>
+      </w:r>
+      <w:r>
+        <w:rPr>
+          <w:sz w:val="24"/>
+          <w:szCs w:val="24"/>
+        </w:rPr>
+        <w:t>connection between the Web pages and the database</w:t>
+      </w:r>
+      <w:r>
+        <w:rPr>
+          <w:sz w:val="24"/>
+          <w:szCs w:val="24"/>
+        </w:rPr>
+        <w:fldChar w:fldCharType="begin"/>
+      </w:r>
+      <w:r>
+        <w:rPr>
+          <w:sz w:val="24"/>
+          <w:szCs w:val="24"/>
+        </w:rPr>
+        <w:instrText xml:space="preserve"> XE "Database" </w:instrText>
+      </w:r>
+      <w:r>
+        <w:rPr>
+          <w:sz w:val="24"/>
+          <w:szCs w:val="24"/>
+        </w:rPr>
+        <w:fldChar w:fldCharType="end"/>
+      </w:r>
+      <w:r>
+        <w:rPr>
+          <w:sz w:val="24"/>
+          <w:szCs w:val="24"/>
+        </w:rPr>
+        <w:t xml:space="preserve">. The speed of the </w:t>
+      </w:r>
+      <w:r>
+        <w:rPr>
+          <w:sz w:val="24"/>
+          <w:szCs w:val="24"/>
+        </w:rPr>
+        <w:t>GRS</w:t>
+      </w:r>
+      <w:r>
+        <w:rPr>
+          <w:sz w:val="24"/>
+          <w:szCs w:val="24"/>
+        </w:rPr>
+        <w:fldChar w:fldCharType="begin"/>
+      </w:r>
+      <w:r>
+        <w:rPr>
+          <w:sz w:val="24"/>
+          <w:szCs w:val="24"/>
+        </w:rPr>
+        <w:instrText xml:space="preserve"> XE "Reader" </w:instrText>
+      </w:r>
+      <w:r>
+        <w:rPr>
+          <w:sz w:val="24"/>
+          <w:szCs w:val="24"/>
+        </w:rPr>
+        <w:fldChar w:fldCharType="end"/>
+      </w:r>
+      <w:r>
+        <w:rPr>
+          <w:sz w:val="24"/>
+          <w:szCs w:val="24"/>
+        </w:rPr>
+        <w:t xml:space="preserve">’s connection will depend on the hardware used rather than characteristics of this system. </w:t>
+      </w:r>
+    </w:p>
+    <w:p>
+      <w:pPr>
+        <w:spacing w:line="360" w:lineRule="auto"/>
         <w:rPr>
           <w:rFonts w:cs="Times New Roman"/>
           <w:sz w:val="24"/>
@@ -2256,207 +2821,10 @@
           <w:lang w:bidi="ar-SA"/>
         </w:rPr>
       </w:pPr>
-      <w:r>
-        <w:rPr>
-          <w:rFonts w:eastAsia="MS Mincho"/>
-          <w:sz w:val="24"/>
-          <w:szCs w:val="24"/>
-        </w:rPr>
-        <w:tab/>
-      </w:r>
-      <w:r>
-        <w:rPr>
-          <w:sz w:val="24"/>
-          <w:szCs w:val="24"/>
-        </w:rPr>
-        <w:t xml:space="preserve">The </w:t>
-      </w:r>
-      <w:r>
-        <w:rPr>
-          <w:sz w:val="24"/>
-          <w:szCs w:val="24"/>
-        </w:rPr>
-        <w:t>Gambling Result System (GRS)</w:t>
-      </w:r>
-      <w:r>
-        <w:rPr>
-          <w:sz w:val="24"/>
-          <w:szCs w:val="24"/>
-        </w:rPr>
-        <w:fldChar w:fldCharType="begin"/>
-      </w:r>
-      <w:r>
-        <w:rPr>
-          <w:sz w:val="24"/>
-          <w:szCs w:val="24"/>
-        </w:rPr>
-        <w:instrText xml:space="preserve"> XE "Online Journal" </w:instrText>
-      </w:r>
-      <w:r>
-        <w:rPr>
-          <w:sz w:val="24"/>
-          <w:szCs w:val="24"/>
-        </w:rPr>
-        <w:fldChar w:fldCharType="end"/>
-      </w:r>
-      <w:r>
-        <w:rPr>
-          <w:sz w:val="24"/>
-          <w:szCs w:val="24"/>
-        </w:rPr>
-        <w:t xml:space="preserve"> will be on a</w:t>
-      </w:r>
-      <w:r>
-        <w:rPr>
-          <w:sz w:val="24"/>
-          <w:szCs w:val="24"/>
-        </w:rPr>
-        <w:t xml:space="preserve"> dedicated</w:t>
-      </w:r>
-      <w:r>
-        <w:rPr>
-          <w:sz w:val="24"/>
-          <w:szCs w:val="24"/>
-        </w:rPr>
-        <w:t xml:space="preserve"> server with high speed Internet capability. The physical machine to be used will be determined by the </w:t>
-      </w:r>
-      <w:r>
-        <w:rPr>
-          <w:sz w:val="24"/>
-          <w:szCs w:val="24"/>
-        </w:rPr>
-        <w:t>Client</w:t>
-      </w:r>
-      <w:r>
-        <w:rPr>
-          <w:sz w:val="24"/>
-          <w:szCs w:val="24"/>
-        </w:rPr>
-        <w:fldChar w:fldCharType="begin"/>
-      </w:r>
-      <w:r>
-        <w:rPr>
-          <w:sz w:val="24"/>
-          <w:szCs w:val="24"/>
-        </w:rPr>
-        <w:instrText xml:space="preserve"> XE "Historical Society" </w:instrText>
-      </w:r>
-      <w:r>
-        <w:rPr>
-          <w:sz w:val="24"/>
-          <w:szCs w:val="24"/>
-        </w:rPr>
-        <w:fldChar w:fldCharType="end"/>
-      </w:r>
-      <w:r>
-        <w:rPr>
-          <w:sz w:val="24"/>
-          <w:szCs w:val="24"/>
-        </w:rPr>
-        <w:t xml:space="preserve">. The </w:t>
-      </w:r>
-      <w:r>
-        <w:rPr>
-          <w:sz w:val="24"/>
-          <w:szCs w:val="24"/>
-        </w:rPr>
-        <w:t xml:space="preserve">System is </w:t>
-      </w:r>
-      <w:r>
-        <w:rPr>
-          <w:sz w:val="24"/>
-          <w:szCs w:val="24"/>
-        </w:rPr>
-        <w:t xml:space="preserve">developed </w:t>
-      </w:r>
-      <w:r>
-        <w:rPr>
-          <w:sz w:val="24"/>
-          <w:szCs w:val="24"/>
-        </w:rPr>
-        <w:t>using Wampserver and</w:t>
-      </w:r>
-      <w:r>
-        <w:rPr>
-          <w:sz w:val="24"/>
-          <w:szCs w:val="24"/>
-        </w:rPr>
-        <w:t xml:space="preserve"> assumes the</w:t>
-      </w:r>
-      <w:r>
-        <w:rPr>
-          <w:sz w:val="24"/>
-          <w:szCs w:val="24"/>
-        </w:rPr>
-        <w:t xml:space="preserve"> client to make</w:t>
-      </w:r>
-      <w:r>
-        <w:rPr>
-          <w:sz w:val="24"/>
-          <w:szCs w:val="24"/>
-        </w:rPr>
-        <w:t xml:space="preserve"> use of a tool such as Tomcat for connection between the Web pages and the database</w:t>
-      </w:r>
-      <w:r>
-        <w:rPr>
-          <w:sz w:val="24"/>
-          <w:szCs w:val="24"/>
-        </w:rPr>
-        <w:fldChar w:fldCharType="begin"/>
-      </w:r>
-      <w:r>
-        <w:rPr>
-          <w:sz w:val="24"/>
-          <w:szCs w:val="24"/>
-        </w:rPr>
-        <w:instrText xml:space="preserve"> XE "Database" </w:instrText>
-      </w:r>
-      <w:r>
-        <w:rPr>
-          <w:sz w:val="24"/>
-          <w:szCs w:val="24"/>
-        </w:rPr>
-        <w:fldChar w:fldCharType="end"/>
-      </w:r>
-      <w:r>
-        <w:rPr>
-          <w:sz w:val="24"/>
-          <w:szCs w:val="24"/>
-        </w:rPr>
-        <w:t>. The speed of the Reader</w:t>
-      </w:r>
-      <w:r>
-        <w:rPr>
-          <w:sz w:val="24"/>
-          <w:szCs w:val="24"/>
-        </w:rPr>
-        <w:fldChar w:fldCharType="begin"/>
-      </w:r>
-      <w:r>
-        <w:rPr>
-          <w:sz w:val="24"/>
-          <w:szCs w:val="24"/>
-        </w:rPr>
-        <w:instrText xml:space="preserve"> XE "Reader" </w:instrText>
-      </w:r>
-      <w:r>
-        <w:rPr>
-          <w:sz w:val="24"/>
-          <w:szCs w:val="24"/>
-        </w:rPr>
-        <w:fldChar w:fldCharType="end"/>
-      </w:r>
-      <w:r>
-        <w:rPr>
-          <w:sz w:val="24"/>
-          <w:szCs w:val="24"/>
-        </w:rPr>
-        <w:t xml:space="preserve">’s connection will depend on the hardware used rather than characteristics of this system. </w:t>
-      </w:r>
-    </w:p>
-    <w:p>
-      <w:pPr>
-        <w:spacing w:line="480" w:lineRule="auto"/>
+    </w:p>
+    <w:p>
+      <w:pPr>
+        <w:spacing w:line="360" w:lineRule="auto"/>
         <w:rPr>
           <w:rFonts w:eastAsia="MS Mincho"/>
           <w:sz w:val="24"/>
@@ -2530,27 +2898,6 @@
     </w:p>
     <w:p>
       <w:pPr>
-        <w:rPr>
-          <w:rFonts w:eastAsia="MS Mincho"/>
-          <w:b/>
-          <w:sz w:val="24"/>
-          <w:szCs w:val="24"/>
-          <w:u w:val="single"/>
-        </w:rPr>
-      </w:pPr>
-      <w:r>
-        <w:rPr>
-          <w:rFonts w:eastAsia="MS Mincho"/>
-          <w:b/>
-          <w:sz w:val="24"/>
-          <w:szCs w:val="24"/>
-          <w:u w:val="single"/>
-        </w:rPr>
-        <w:br w:type="page"/>
-      </w:r>
-    </w:p>
-    <w:p>
-      <w:pPr>
         <w:spacing w:line="360" w:lineRule="auto"/>
         <w:rPr>
           <w:rFonts w:eastAsia="MS Mincho"/>
@@ -2582,13 +2929,24 @@
           <w:u w:val="single"/>
         </w:rPr>
       </w:pPr>
-      <w:r>
+    </w:p>
+    <w:p>
+      <w:pPr>
+        <w:spacing w:line="360" w:lineRule="auto"/>
         <w:rPr>
           <w:rFonts w:eastAsia="MS Mincho"/>
           <w:sz w:val="24"/>
           <w:szCs w:val="24"/>
           <w:u w:val="single"/>
         </w:rPr>
+      </w:pPr>
+      <w:r>
+        <w:rPr>
+          <w:rFonts w:eastAsia="MS Mincho"/>
+          <w:sz w:val="24"/>
+          <w:szCs w:val="24"/>
+          <w:u w:val="single"/>
+        </w:rPr>
         <w:t>Data Model (WebML Structure Model)</w:t>
       </w:r>
     </w:p>
@@ -2599,18 +2957,95 @@
           <w:rFonts w:eastAsia="MS Mincho"/>
           <w:sz w:val="24"/>
           <w:szCs w:val="24"/>
+        </w:rPr>
+      </w:pPr>
+    </w:p>
+    <w:p>
+      <w:pPr>
+        <w:spacing w:line="360" w:lineRule="auto"/>
+        <w:jc w:val="center"/>
+        <w:rPr>
+          <w:rFonts w:eastAsia="MS Mincho"/>
+          <w:sz w:val="24"/>
+          <w:szCs w:val="24"/>
+        </w:rPr>
+      </w:pPr>
+      <w:r>
+        <w:rPr>
+          <w:rFonts w:eastAsia="MS Mincho"/>
+          <w:noProof/>
+          <w:sz w:val="24"/>
+          <w:szCs w:val="24"/>
+          <w:lang w:val="en-MY" w:eastAsia="ja-JP" w:bidi="ar-SA"/>
+        </w:rPr>
+        <w:drawing>
+          <wp:inline distT="0" distB="0" distL="0" distR="0">
+            <wp:extent cx="4857750" cy="1438275"/>
+            <wp:effectExtent l="19050" t="0" r="0" b="0"/>
+            <wp:docPr id="33" name="Picture 33"/>
+            <wp:cNvGraphicFramePr>
+              <a:graphicFrameLocks xmlns:a="http://schemas.openxmlformats.org/drawingml/2006/main" noChangeAspect="1"/>
+            </wp:cNvGraphicFramePr>
+            <a:graphic xmlns:a="http://schemas.openxmlformats.org/drawingml/2006/main">
+              <a:graphicData uri="http://schemas.openxmlformats.org/drawingml/2006/picture">
+                <pic:pic xmlns:pic="http://schemas.openxmlformats.org/drawingml/2006/picture">
+                  <pic:nvPicPr>
+                    <pic:cNvPr id="0" name="Picture 33"/>
+                    <pic:cNvPicPr>
+                      <a:picLocks noChangeAspect="1" noChangeArrowheads="1"/>
+                    </pic:cNvPicPr>
+                  </pic:nvPicPr>
+                  <pic:blipFill>
+                    <a:blip r:embed="rId14" cstate="print"/>
+                    <a:srcRect/>
+                    <a:stretch>
+                      <a:fillRect/>
+                    </a:stretch>
+                  </pic:blipFill>
+                  <pic:spPr bwMode="auto">
+                    <a:xfrm>
+                      <a:off x="0" y="0"/>
+                      <a:ext cx="4857750" cy="1438275"/>
+                    </a:xfrm>
+                    <a:prstGeom prst="rect">
+                      <a:avLst/>
+                    </a:prstGeom>
+                    <a:noFill/>
+                    <a:ln w="9525">
+                      <a:noFill/>
+                      <a:miter lim="800000"/>
+                      <a:headEnd/>
+                      <a:tailEnd/>
+                    </a:ln>
+                  </pic:spPr>
+                </pic:pic>
+              </a:graphicData>
+            </a:graphic>
+          </wp:inline>
+        </w:drawing>
+      </w:r>
+    </w:p>
+    <w:p>
+      <w:pPr>
+        <w:spacing w:line="360" w:lineRule="auto"/>
+        <w:rPr>
+          <w:rFonts w:eastAsia="MS Mincho"/>
+          <w:sz w:val="24"/>
+          <w:szCs w:val="24"/>
           <w:u w:val="single"/>
         </w:rPr>
       </w:pPr>
-      <w:r>
+    </w:p>
+    <w:p>
+      <w:pPr>
+        <w:spacing w:line="360" w:lineRule="auto"/>
         <w:rPr>
           <w:rFonts w:eastAsia="MS Mincho"/>
           <w:sz w:val="24"/>
           <w:szCs w:val="24"/>
           <w:u w:val="single"/>
         </w:rPr>
-        <w:t>Navigation and Content</w:t>
-      </w:r>
+      </w:pPr>
       <w:r>
         <w:rPr>
           <w:rFonts w:eastAsia="MS Mincho"/>
@@ -2618,21 +3053,97 @@
           <w:szCs w:val="24"/>
           <w:u w:val="single"/>
         </w:rPr>
-        <w:t xml:space="preserve"> </w:t>
-      </w:r>
-      <w:r>
+        <w:t>Physical Architectural Configuration (UML Deployment or Block Diagram)</w:t>
+      </w:r>
+    </w:p>
+    <w:p>
+      <w:pPr>
+        <w:spacing w:line="360" w:lineRule="auto"/>
+        <w:rPr>
+          <w:rFonts w:eastAsia="MS Mincho"/>
+          <w:sz w:val="24"/>
+          <w:szCs w:val="24"/>
+        </w:rPr>
+      </w:pPr>
+    </w:p>
+    <w:p>
+      <w:pPr>
+        <w:spacing w:line="360" w:lineRule="auto"/>
+        <w:jc w:val="center"/>
+        <w:rPr>
+          <w:rFonts w:eastAsia="MS Mincho"/>
+          <w:sz w:val="24"/>
+          <w:szCs w:val="24"/>
+        </w:rPr>
+      </w:pPr>
+      <w:r>
+        <w:rPr>
+          <w:rFonts w:eastAsia="MS Mincho"/>
+          <w:noProof/>
+          <w:sz w:val="24"/>
+          <w:szCs w:val="24"/>
+          <w:lang w:val="en-MY" w:eastAsia="ja-JP" w:bidi="ar-SA"/>
+        </w:rPr>
+        <w:drawing>
+          <wp:inline distT="0" distB="0" distL="0" distR="0">
+            <wp:extent cx="1743075" cy="2343150"/>
+            <wp:effectExtent l="19050" t="0" r="9525" b="0"/>
+            <wp:docPr id="24" name="Picture 24"/>
+            <wp:cNvGraphicFramePr>
+              <a:graphicFrameLocks xmlns:a="http://schemas.openxmlformats.org/drawingml/2006/main" noChangeAspect="1"/>
+            </wp:cNvGraphicFramePr>
+            <a:graphic xmlns:a="http://schemas.openxmlformats.org/drawingml/2006/main">
+              <a:graphicData uri="http://schemas.openxmlformats.org/drawingml/2006/picture">
+                <pic:pic xmlns:pic="http://schemas.openxmlformats.org/drawingml/2006/picture">
+                  <pic:nvPicPr>
+                    <pic:cNvPr id="0" name="Picture 24"/>
+                    <pic:cNvPicPr>
+                      <a:picLocks noChangeAspect="1" noChangeArrowheads="1"/>
+                    </pic:cNvPicPr>
+                  </pic:nvPicPr>
+                  <pic:blipFill>
+                    <a:blip r:embed="rId15" cstate="print"/>
+                    <a:srcRect/>
+                    <a:stretch>
+                      <a:fillRect/>
+                    </a:stretch>
+                  </pic:blipFill>
+                  <pic:spPr bwMode="auto">
+                    <a:xfrm>
+                      <a:off x="0" y="0"/>
+                      <a:ext cx="1743075" cy="2343150"/>
+                    </a:xfrm>
+                    <a:prstGeom prst="rect">
+                      <a:avLst/>
+                    </a:prstGeom>
+                    <a:noFill/>
+                    <a:ln w="9525">
+                      <a:noFill/>
+                      <a:miter lim="800000"/>
+                      <a:headEnd/>
+                      <a:tailEnd/>
+                    </a:ln>
+                  </pic:spPr>
+                </pic:pic>
+              </a:graphicData>
+            </a:graphic>
+          </wp:inline>
+        </w:drawing>
+      </w:r>
+    </w:p>
+    <w:p>
+      <w:pPr>
+        <w:spacing w:line="360" w:lineRule="auto"/>
         <w:rPr>
           <w:rFonts w:eastAsia="MS Mincho"/>
           <w:sz w:val="24"/>
           <w:szCs w:val="24"/>
           <w:u w:val="single"/>
         </w:rPr>
-        <w:t>(WebML Hypertext Model)</w:t>
-      </w:r>
-    </w:p>
-    <w:p>
-      <w:pPr>
-        <w:spacing w:line="360" w:lineRule="auto"/>
+      </w:pPr>
+    </w:p>
+    <w:p>
+      <w:pPr>
         <w:rPr>
           <w:rFonts w:eastAsia="MS Mincho"/>
           <w:sz w:val="24"/>
@@ -2647,6 +3158,27 @@
           <w:szCs w:val="24"/>
           <w:u w:val="single"/>
         </w:rPr>
+        <w:br w:type="page"/>
+      </w:r>
+    </w:p>
+    <w:p>
+      <w:pPr>
+        <w:spacing w:line="360" w:lineRule="auto"/>
+        <w:rPr>
+          <w:rFonts w:eastAsia="MS Mincho"/>
+          <w:sz w:val="24"/>
+          <w:szCs w:val="24"/>
+          <w:u w:val="single"/>
+        </w:rPr>
+      </w:pPr>
+      <w:r>
+        <w:rPr>
+          <w:rFonts w:eastAsia="MS Mincho"/>
+          <w:sz w:val="24"/>
+          <w:szCs w:val="24"/>
+          <w:u w:val="single"/>
+        </w:rPr>
+        <w:lastRenderedPageBreak/>
         <w:t>Interaction Model (UML Sequence Diagram)</w:t>
       </w:r>
     </w:p>
@@ -2660,36 +3192,74 @@
           <w:u w:val="single"/>
         </w:rPr>
       </w:pPr>
-      <w:r>
-        <w:rPr>
-          <w:rFonts w:eastAsia="MS Mincho"/>
-          <w:sz w:val="24"/>
-          <w:szCs w:val="24"/>
-          <w:u w:val="single"/>
-        </w:rPr>
-        <w:t>Physical Architectural Configuration</w:t>
-      </w:r>
-      <w:r>
-        <w:rPr>
-          <w:rFonts w:eastAsia="MS Mincho"/>
-          <w:sz w:val="24"/>
-          <w:szCs w:val="24"/>
-          <w:u w:val="single"/>
-        </w:rPr>
-        <w:t xml:space="preserve"> </w:t>
-      </w:r>
-      <w:r>
-        <w:rPr>
-          <w:rFonts w:eastAsia="MS Mincho"/>
-          <w:sz w:val="24"/>
-          <w:szCs w:val="24"/>
-          <w:u w:val="single"/>
-        </w:rPr>
-        <w:t>(UML Deployment or Block Diagram)</w:t>
+    </w:p>
+    <w:p>
+      <w:pPr>
+        <w:spacing w:line="360" w:lineRule="auto"/>
+        <w:jc w:val="center"/>
+        <w:rPr>
+          <w:rFonts w:eastAsia="MS Mincho"/>
+          <w:sz w:val="24"/>
+          <w:szCs w:val="24"/>
+        </w:rPr>
+      </w:pPr>
+      <w:r>
+        <w:rPr>
+          <w:rFonts w:eastAsia="MS Mincho"/>
+          <w:noProof/>
+          <w:sz w:val="24"/>
+          <w:szCs w:val="24"/>
+          <w:lang w:val="en-MY" w:eastAsia="ja-JP" w:bidi="ar-SA"/>
+        </w:rPr>
+        <w:drawing>
+          <wp:inline distT="0" distB="0" distL="0" distR="0">
+            <wp:extent cx="3743325" cy="7305675"/>
+            <wp:effectExtent l="19050" t="0" r="9525" b="0"/>
+            <wp:docPr id="21" name="Picture 21"/>
+            <wp:cNvGraphicFramePr>
+              <a:graphicFrameLocks xmlns:a="http://schemas.openxmlformats.org/drawingml/2006/main" noChangeAspect="1"/>
+            </wp:cNvGraphicFramePr>
+            <a:graphic xmlns:a="http://schemas.openxmlformats.org/drawingml/2006/main">
+              <a:graphicData uri="http://schemas.openxmlformats.org/drawingml/2006/picture">
+                <pic:pic xmlns:pic="http://schemas.openxmlformats.org/drawingml/2006/picture">
+                  <pic:nvPicPr>
+                    <pic:cNvPr id="0" name="Picture 21"/>
+                    <pic:cNvPicPr>
+                      <a:picLocks noChangeAspect="1" noChangeArrowheads="1"/>
+                    </pic:cNvPicPr>
+                  </pic:nvPicPr>
+                  <pic:blipFill>
+                    <a:blip r:embed="rId16" cstate="print"/>
+                    <a:srcRect/>
+                    <a:stretch>
+                      <a:fillRect/>
+                    </a:stretch>
+                  </pic:blipFill>
+                  <pic:spPr bwMode="auto">
+                    <a:xfrm>
+                      <a:off x="0" y="0"/>
+                      <a:ext cx="3743325" cy="7305675"/>
+                    </a:xfrm>
+                    <a:prstGeom prst="rect">
+                      <a:avLst/>
+                    </a:prstGeom>
+                    <a:noFill/>
+                    <a:ln w="9525">
+                      <a:noFill/>
+                      <a:miter lim="800000"/>
+                      <a:headEnd/>
+                      <a:tailEnd/>
+                    </a:ln>
+                  </pic:spPr>
+                </pic:pic>
+              </a:graphicData>
+            </a:graphic>
+          </wp:inline>
+        </w:drawing>
       </w:r>
     </w:p>
     <w:sectPr>
-      <w:footerReference w:type="default" r:id="rId12"/>
+      <w:footerReference w:type="default" r:id="rId17"/>
       <w:pgSz w:w="12240" w:h="15840"/>
       <w:pgMar w:top="1440" w:right="1440" w:bottom="1440" w:left="1440" w:header="720" w:footer="720" w:gutter="0"/>
       <w:cols w:space="720"/>
@@ -2700,7 +3270,7 @@
 </file>
 
 <file path=word/endnotes.xml><?xml version="1.0" encoding="utf-8"?>
-<w:endnotes xmlns:wpc="http://schemas.microsoft.com/office/word/2010/wordprocessingCanvas" xmlns:mc="http://schemas.openxmlformats.org/markup-compatibility/2006" xmlns:o="urn:schemas-microsoft-com:office:office" xmlns:r="http://schemas.openxmlformats.org/officeDocument/2006/relationships" xmlns:m="http://schemas.openxmlformats.org/officeDocument/2006/math" xmlns:v="urn:schemas-microsoft-com:vml" xmlns:wp14="http://schemas.microsoft.com/office/word/2010/wordprocessingDrawing" xmlns:wp="http://schemas.openxmlformats.org/drawingml/2006/wordprocessingDrawing" xmlns:w10="urn:schemas-microsoft-com:office:word" xmlns:w="http://schemas.openxmlformats.org/wordprocessingml/2006/main" xmlns:w14="http://schemas.microsoft.com/office/word/2010/wordml" xmlns:w15="http://schemas.microsoft.com/office/word/2012/wordml" xmlns:wpg="http://schemas.microsoft.com/office/word/2010/wordprocessingGroup" xmlns:wpi="http://schemas.microsoft.com/office/word/2010/wordprocessingInk" xmlns:wne="http://schemas.microsoft.com/office/word/2006/wordml" xmlns:wps="http://schemas.microsoft.com/office/word/2010/wordprocessingShape" mc:Ignorable="w14 w15 wp14">
+<w:endnotes xmlns:ve="http://schemas.openxmlformats.org/markup-compatibility/2006" xmlns:o="urn:schemas-microsoft-com:office:office" xmlns:r="http://schemas.openxmlformats.org/officeDocument/2006/relationships" xmlns:m="http://schemas.openxmlformats.org/officeDocument/2006/math" xmlns:v="urn:schemas-microsoft-com:vml" xmlns:wp="http://schemas.openxmlformats.org/drawingml/2006/wordprocessingDrawing" xmlns:w10="urn:schemas-microsoft-com:office:word" xmlns:w="http://schemas.openxmlformats.org/wordprocessingml/2006/main" xmlns:wne="http://schemas.microsoft.com/office/word/2006/wordml">
   <w:endnote w:type="separator" w:id="-1">
     <w:p>
       <w:r>
@@ -2719,7 +3289,7 @@
 </file>
 
 <file path=word/footer1.xml><?xml version="1.0" encoding="utf-8"?>
-<w:ftr xmlns:wpc="http://schemas.microsoft.com/office/word/2010/wordprocessingCanvas" xmlns:mc="http://schemas.openxmlformats.org/markup-compatibility/2006" xmlns:o="urn:schemas-microsoft-com:office:office" xmlns:r="http://schemas.openxmlformats.org/officeDocument/2006/relationships" xmlns:m="http://schemas.openxmlformats.org/officeDocument/2006/math" xmlns:v="urn:schemas-microsoft-com:vml" xmlns:wp14="http://schemas.microsoft.com/office/word/2010/wordprocessingDrawing" xmlns:wp="http://schemas.openxmlformats.org/drawingml/2006/wordprocessingDrawing" xmlns:w10="urn:schemas-microsoft-com:office:word" xmlns:w="http://schemas.openxmlformats.org/wordprocessingml/2006/main" xmlns:w14="http://schemas.microsoft.com/office/word/2010/wordml" xmlns:w15="http://schemas.microsoft.com/office/word/2012/wordml" xmlns:wpg="http://schemas.microsoft.com/office/word/2010/wordprocessingGroup" xmlns:wpi="http://schemas.microsoft.com/office/word/2010/wordprocessingInk" xmlns:wne="http://schemas.microsoft.com/office/word/2006/wordml" xmlns:wps="http://schemas.microsoft.com/office/word/2010/wordprocessingShape" mc:Ignorable="w14 w15 wp14">
+<w:ftr xmlns:ve="http://schemas.openxmlformats.org/markup-compatibility/2006" xmlns:o="urn:schemas-microsoft-com:office:office" xmlns:r="http://schemas.openxmlformats.org/officeDocument/2006/relationships" xmlns:m="http://schemas.openxmlformats.org/officeDocument/2006/math" xmlns:v="urn:schemas-microsoft-com:vml" xmlns:wp="http://schemas.openxmlformats.org/drawingml/2006/wordprocessingDrawing" xmlns:w10="urn:schemas-microsoft-com:office:word" xmlns:w="http://schemas.openxmlformats.org/wordprocessingml/2006/main" xmlns:wne="http://schemas.microsoft.com/office/word/2006/wordml">
   <w:p>
     <w:pPr>
       <w:pStyle w:val="Footer"/>
@@ -2738,7 +3308,7 @@
       <w:rPr>
         <w:noProof/>
       </w:rPr>
-      <w:t>7</w:t>
+      <w:t>2</w:t>
     </w:r>
     <w:r>
       <w:rPr>
@@ -2756,7 +3326,7 @@
 </file>
 
 <file path=word/footnotes.xml><?xml version="1.0" encoding="utf-8"?>
-<w:footnotes xmlns:wpc="http://schemas.microsoft.com/office/word/2010/wordprocessingCanvas" xmlns:mc="http://schemas.openxmlformats.org/markup-compatibility/2006" xmlns:o="urn:schemas-microsoft-com:office:office" xmlns:r="http://schemas.openxmlformats.org/officeDocument/2006/relationships" xmlns:m="http://schemas.openxmlformats.org/officeDocument/2006/math" xmlns:v="urn:schemas-microsoft-com:vml" xmlns:wp14="http://schemas.microsoft.com/office/word/2010/wordprocessingDrawing" xmlns:wp="http://schemas.openxmlformats.org/drawingml/2006/wordprocessingDrawing" xmlns:w10="urn:schemas-microsoft-com:office:word" xmlns:w="http://schemas.openxmlformats.org/wordprocessingml/2006/main" xmlns:w14="http://schemas.microsoft.com/office/word/2010/wordml" xmlns:w15="http://schemas.microsoft.com/office/word/2012/wordml" xmlns:wpg="http://schemas.microsoft.com/office/word/2010/wordprocessingGroup" xmlns:wpi="http://schemas.microsoft.com/office/word/2010/wordprocessingInk" xmlns:wne="http://schemas.microsoft.com/office/word/2006/wordml" xmlns:wps="http://schemas.microsoft.com/office/word/2010/wordprocessingShape" mc:Ignorable="w14 w15 wp14">
+<w:footnotes xmlns:ve="http://schemas.openxmlformats.org/markup-compatibility/2006" xmlns:o="urn:schemas-microsoft-com:office:office" xmlns:r="http://schemas.openxmlformats.org/officeDocument/2006/relationships" xmlns:m="http://schemas.openxmlformats.org/officeDocument/2006/math" xmlns:v="urn:schemas-microsoft-com:vml" xmlns:wp="http://schemas.openxmlformats.org/drawingml/2006/wordprocessingDrawing" xmlns:w10="urn:schemas-microsoft-com:office:word" xmlns:w="http://schemas.openxmlformats.org/wordprocessingml/2006/main" xmlns:wne="http://schemas.microsoft.com/office/word/2006/wordml">
   <w:footnote w:type="separator" w:id="-1">
     <w:p>
       <w:r>
@@ -2775,7 +3345,7 @@
 </file>
 
 <file path=word/numbering.xml><?xml version="1.0" encoding="utf-8"?>
-<w:numbering xmlns:wpc="http://schemas.microsoft.com/office/word/2010/wordprocessingCanvas" xmlns:mc="http://schemas.openxmlformats.org/markup-compatibility/2006" xmlns:o="urn:schemas-microsoft-com:office:office" xmlns:r="http://schemas.openxmlformats.org/officeDocument/2006/relationships" xmlns:m="http://schemas.openxmlformats.org/officeDocument/2006/math" xmlns:v="urn:schemas-microsoft-com:vml" xmlns:wp14="http://schemas.microsoft.com/office/word/2010/wordprocessingDrawing" xmlns:wp="http://schemas.openxmlformats.org/drawingml/2006/wordprocessingDrawing" xmlns:w10="urn:schemas-microsoft-com:office:word" xmlns:w="http://schemas.openxmlformats.org/wordprocessingml/2006/main" xmlns:w14="http://schemas.microsoft.com/office/word/2010/wordml" xmlns:w15="http://schemas.microsoft.com/office/word/2012/wordml" xmlns:wpg="http://schemas.microsoft.com/office/word/2010/wordprocessingGroup" xmlns:wpi="http://schemas.microsoft.com/office/word/2010/wordprocessingInk" xmlns:wne="http://schemas.microsoft.com/office/word/2006/wordml" xmlns:wps="http://schemas.microsoft.com/office/word/2010/wordprocessingShape" mc:Ignorable="w14 w15 wp14">
+<w:numbering xmlns:ve="http://schemas.openxmlformats.org/markup-compatibility/2006" xmlns:o="urn:schemas-microsoft-com:office:office" xmlns:r="http://schemas.openxmlformats.org/officeDocument/2006/relationships" xmlns:m="http://schemas.openxmlformats.org/officeDocument/2006/math" xmlns:v="urn:schemas-microsoft-com:vml" xmlns:wp="http://schemas.openxmlformats.org/drawingml/2006/wordprocessingDrawing" xmlns:w10="urn:schemas-microsoft-com:office:word" xmlns:w="http://schemas.openxmlformats.org/wordprocessingml/2006/main" xmlns:wne="http://schemas.microsoft.com/office/word/2006/wordml">
   <w:abstractNum w:abstractNumId="0">
     <w:nsid w:val="149F5B3F"/>
     <w:multiLevelType w:val="hybridMultilevel"/>
@@ -4113,7 +4683,7 @@
 </file>
 
 <file path=word/styles.xml><?xml version="1.0" encoding="utf-8"?>
-<w:styles xmlns:mc="http://schemas.openxmlformats.org/markup-compatibility/2006" xmlns:r="http://schemas.openxmlformats.org/officeDocument/2006/relationships" xmlns:w="http://schemas.openxmlformats.org/wordprocessingml/2006/main" xmlns:w14="http://schemas.microsoft.com/office/word/2010/wordml" xmlns:w15="http://schemas.microsoft.com/office/word/2012/wordml" mc:Ignorable="w14 w15">
+<w:styles xmlns:r="http://schemas.openxmlformats.org/officeDocument/2006/relationships" xmlns:w="http://schemas.openxmlformats.org/wordprocessingml/2006/main">
   <w:docDefaults>
     <w:rPrDefault>
       <w:rPr>
@@ -4123,378 +4693,144 @@
     </w:rPrDefault>
     <w:pPrDefault/>
   </w:docDefaults>
-  <w:latentStyles w:defLockedState="0" w:defUIPriority="99" w:defSemiHidden="0" w:defUnhideWhenUsed="0" w:defQFormat="0" w:count="371">
-    <w:lsdException w:name="Normal" w:uiPriority="0" w:qFormat="1"/>
-    <w:lsdException w:name="heading 1" w:uiPriority="9" w:qFormat="1"/>
-    <w:lsdException w:name="heading 2" w:semiHidden="1" w:uiPriority="9" w:unhideWhenUsed="1" w:qFormat="1"/>
-    <w:lsdException w:name="heading 3" w:semiHidden="1" w:uiPriority="9" w:unhideWhenUsed="1" w:qFormat="1"/>
-    <w:lsdException w:name="heading 4" w:semiHidden="1" w:uiPriority="9" w:unhideWhenUsed="1" w:qFormat="1"/>
-    <w:lsdException w:name="heading 5" w:semiHidden="1" w:uiPriority="9" w:unhideWhenUsed="1" w:qFormat="1"/>
-    <w:lsdException w:name="heading 6" w:semiHidden="1" w:uiPriority="9" w:unhideWhenUsed="1" w:qFormat="1"/>
-    <w:lsdException w:name="heading 7" w:semiHidden="1" w:uiPriority="9" w:unhideWhenUsed="1" w:qFormat="1"/>
-    <w:lsdException w:name="heading 8" w:semiHidden="1" w:uiPriority="9" w:unhideWhenUsed="1" w:qFormat="1"/>
-    <w:lsdException w:name="heading 9" w:semiHidden="1" w:uiPriority="9" w:unhideWhenUsed="1" w:qFormat="1"/>
-    <w:lsdException w:name="index 1" w:semiHidden="1" w:unhideWhenUsed="1"/>
-    <w:lsdException w:name="index 2" w:semiHidden="1" w:unhideWhenUsed="1"/>
-    <w:lsdException w:name="index 3" w:semiHidden="1" w:unhideWhenUsed="1"/>
-    <w:lsdException w:name="index 4" w:semiHidden="1" w:unhideWhenUsed="1"/>
-    <w:lsdException w:name="index 5" w:semiHidden="1" w:unhideWhenUsed="1"/>
-    <w:lsdException w:name="index 6" w:semiHidden="1" w:unhideWhenUsed="1"/>
-    <w:lsdException w:name="index 7" w:semiHidden="1" w:unhideWhenUsed="1"/>
-    <w:lsdException w:name="index 8" w:semiHidden="1" w:unhideWhenUsed="1"/>
-    <w:lsdException w:name="index 9" w:semiHidden="1" w:unhideWhenUsed="1"/>
-    <w:lsdException w:name="toc 1" w:semiHidden="1" w:uiPriority="39" w:unhideWhenUsed="1"/>
-    <w:lsdException w:name="toc 2" w:semiHidden="1" w:uiPriority="39" w:unhideWhenUsed="1"/>
-    <w:lsdException w:name="toc 3" w:semiHidden="1" w:uiPriority="39" w:unhideWhenUsed="1"/>
-    <w:lsdException w:name="toc 4" w:semiHidden="1" w:uiPriority="39" w:unhideWhenUsed="1"/>
-    <w:lsdException w:name="toc 5" w:semiHidden="1" w:uiPriority="39" w:unhideWhenUsed="1"/>
-    <w:lsdException w:name="toc 6" w:semiHidden="1" w:uiPriority="39" w:unhideWhenUsed="1"/>
-    <w:lsdException w:name="toc 7" w:semiHidden="1" w:uiPriority="39" w:unhideWhenUsed="1"/>
-    <w:lsdException w:name="toc 8" w:semiHidden="1" w:uiPriority="39" w:unhideWhenUsed="1"/>
-    <w:lsdException w:name="toc 9" w:semiHidden="1" w:uiPriority="39" w:unhideWhenUsed="1"/>
-    <w:lsdException w:name="Normal Indent" w:semiHidden="1" w:unhideWhenUsed="1"/>
-    <w:lsdException w:name="footnote text" w:semiHidden="1" w:unhideWhenUsed="1"/>
-    <w:lsdException w:name="annotation text" w:semiHidden="1" w:unhideWhenUsed="1"/>
-    <w:lsdException w:name="header" w:semiHidden="1" w:unhideWhenUsed="1"/>
-    <w:lsdException w:name="footer" w:semiHidden="1" w:unhideWhenUsed="1"/>
-    <w:lsdException w:name="index heading" w:semiHidden="1" w:unhideWhenUsed="1"/>
-    <w:lsdException w:name="caption" w:semiHidden="1" w:uiPriority="35" w:unhideWhenUsed="1" w:qFormat="1"/>
-    <w:lsdException w:name="table of figures" w:semiHidden="1" w:unhideWhenUsed="1"/>
-    <w:lsdException w:name="envelope address" w:semiHidden="1" w:unhideWhenUsed="1"/>
-    <w:lsdException w:name="envelope return" w:semiHidden="1" w:unhideWhenUsed="1"/>
-    <w:lsdException w:name="footnote reference" w:semiHidden="1" w:unhideWhenUsed="1"/>
-    <w:lsdException w:name="annotation reference" w:semiHidden="1" w:unhideWhenUsed="1"/>
-    <w:lsdException w:name="line number" w:semiHidden="1" w:unhideWhenUsed="1"/>
-    <w:lsdException w:name="page number" w:semiHidden="1" w:unhideWhenUsed="1"/>
-    <w:lsdException w:name="endnote reference" w:semiHidden="1" w:unhideWhenUsed="1"/>
-    <w:lsdException w:name="endnote text" w:semiHidden="1" w:unhideWhenUsed="1"/>
-    <w:lsdException w:name="table of authorities" w:semiHidden="1" w:unhideWhenUsed="1"/>
-    <w:lsdException w:name="macro" w:semiHidden="1" w:unhideWhenUsed="1"/>
-    <w:lsdException w:name="toa heading" w:semiHidden="1" w:unhideWhenUsed="1"/>
-    <w:lsdException w:name="List" w:semiHidden="1" w:unhideWhenUsed="1"/>
-    <w:lsdException w:name="List Bullet" w:semiHidden="1" w:unhideWhenUsed="1"/>
-    <w:lsdException w:name="List Number" w:semiHidden="1" w:unhideWhenUsed="1"/>
-    <w:lsdException w:name="List 2" w:semiHidden="1" w:unhideWhenUsed="1"/>
-    <w:lsdException w:name="List 3" w:semiHidden="1" w:unhideWhenUsed="1"/>
-    <w:lsdException w:name="List 4" w:semiHidden="1" w:unhideWhenUsed="1"/>
-    <w:lsdException w:name="List 5" w:semiHidden="1" w:unhideWhenUsed="1"/>
-    <w:lsdException w:name="List Bullet 2" w:semiHidden="1" w:unhideWhenUsed="1"/>
-    <w:lsdException w:name="List Bullet 3" w:semiHidden="1" w:unhideWhenUsed="1"/>
-    <w:lsdException w:name="List Bullet 4" w:semiHidden="1" w:unhideWhenUsed="1"/>
-    <w:lsdException w:name="List Bullet 5" w:semiHidden="1" w:unhideWhenUsed="1"/>
-    <w:lsdException w:name="List Number 2" w:semiHidden="1" w:unhideWhenUsed="1"/>
-    <w:lsdException w:name="List Number 3" w:semiHidden="1" w:unhideWhenUsed="1"/>
-    <w:lsdException w:name="List Number 4" w:semiHidden="1" w:unhideWhenUsed="1"/>
-    <w:lsdException w:name="List Number 5" w:semiHidden="1" w:unhideWhenUsed="1"/>
-    <w:lsdException w:name="Title" w:uiPriority="10" w:qFormat="1"/>
-    <w:lsdException w:name="Closing" w:semiHidden="1" w:unhideWhenUsed="1"/>
-    <w:lsdException w:name="Signature" w:semiHidden="1" w:unhideWhenUsed="1"/>
-    <w:lsdException w:name="Default Paragraph Font" w:semiHidden="1" w:uiPriority="1" w:unhideWhenUsed="1"/>
-    <w:lsdException w:name="Body Text" w:semiHidden="1" w:unhideWhenUsed="1"/>
-    <w:lsdException w:name="Body Text Indent" w:semiHidden="1" w:unhideWhenUsed="1"/>
-    <w:lsdException w:name="List Continue" w:semiHidden="1" w:unhideWhenUsed="1"/>
-    <w:lsdException w:name="List Continue 2" w:semiHidden="1" w:unhideWhenUsed="1"/>
-    <w:lsdException w:name="List Continue 3" w:semiHidden="1" w:unhideWhenUsed="1"/>
-    <w:lsdException w:name="List Continue 4" w:semiHidden="1" w:unhideWhenUsed="1"/>
-    <w:lsdException w:name="List Continue 5" w:semiHidden="1" w:unhideWhenUsed="1"/>
-    <w:lsdException w:name="Message Header" w:semiHidden="1" w:unhideWhenUsed="1"/>
-    <w:lsdException w:name="Subtitle" w:uiPriority="11" w:qFormat="1"/>
-    <w:lsdException w:name="Salutation" w:semiHidden="1" w:unhideWhenUsed="1"/>
-    <w:lsdException w:name="Date" w:semiHidden="1" w:unhideWhenUsed="1"/>
-    <w:lsdException w:name="Body Text First Indent" w:semiHidden="1" w:unhideWhenUsed="1"/>
-    <w:lsdException w:name="Body Text First Indent 2" w:semiHidden="1" w:unhideWhenUsed="1"/>
-    <w:lsdException w:name="Note Heading" w:semiHidden="1" w:unhideWhenUsed="1"/>
-    <w:lsdException w:name="Body Text 2" w:semiHidden="1" w:unhideWhenUsed="1"/>
-    <w:lsdException w:name="Body Text 3" w:semiHidden="1" w:unhideWhenUsed="1"/>
-    <w:lsdException w:name="Body Text Indent 2" w:semiHidden="1" w:unhideWhenUsed="1"/>
-    <w:lsdException w:name="Body Text Indent 3" w:semiHidden="1" w:unhideWhenUsed="1"/>
-    <w:lsdException w:name="Block Text" w:semiHidden="1" w:unhideWhenUsed="1"/>
-    <w:lsdException w:name="Hyperlink" w:semiHidden="1" w:unhideWhenUsed="1"/>
-    <w:lsdException w:name="FollowedHyperlink" w:semiHidden="1" w:unhideWhenUsed="1"/>
-    <w:lsdException w:name="Strong" w:uiPriority="22" w:qFormat="1"/>
-    <w:lsdException w:name="Emphasis" w:uiPriority="20" w:qFormat="1"/>
-    <w:lsdException w:name="Document Map" w:semiHidden="1" w:unhideWhenUsed="1"/>
-    <w:lsdException w:name="Plain Text" w:semiHidden="1" w:unhideWhenUsed="1"/>
-    <w:lsdException w:name="E-mail Signature" w:semiHidden="1" w:unhideWhenUsed="1"/>
-    <w:lsdException w:name="HTML Top of Form" w:semiHidden="1" w:unhideWhenUsed="1"/>
-    <w:lsdException w:name="HTML Bottom of Form" w:semiHidden="1" w:unhideWhenUsed="1"/>
-    <w:lsdException w:name="Normal (Web)" w:semiHidden="1" w:unhideWhenUsed="1"/>
-    <w:lsdException w:name="HTML Acronym" w:semiHidden="1" w:unhideWhenUsed="1"/>
-    <w:lsdException w:name="HTML Address" w:semiHidden="1" w:unhideWhenUsed="1"/>
-    <w:lsdException w:name="HTML Cite" w:semiHidden="1" w:unhideWhenUsed="1"/>
-    <w:lsdException w:name="HTML Code" w:semiHidden="1" w:unhideWhenUsed="1"/>
-    <w:lsdException w:name="HTML Definition" w:semiHidden="1" w:unhideWhenUsed="1"/>
-    <w:lsdException w:name="HTML Keyboard" w:semiHidden="1" w:unhideWhenUsed="1"/>
-    <w:lsdException w:name="HTML Preformatted" w:semiHidden="1" w:unhideWhenUsed="1"/>
-    <w:lsdException w:name="HTML Sample" w:semiHidden="1" w:unhideWhenUsed="1"/>
-    <w:lsdException w:name="HTML Typewriter" w:semiHidden="1" w:unhideWhenUsed="1"/>
-    <w:lsdException w:name="HTML Variable" w:semiHidden="1" w:unhideWhenUsed="1"/>
-    <w:lsdException w:name="Normal Table" w:semiHidden="1" w:unhideWhenUsed="1"/>
-    <w:lsdException w:name="annotation subject" w:semiHidden="1" w:unhideWhenUsed="1"/>
-    <w:lsdException w:name="No List" w:semiHidden="1" w:unhideWhenUsed="1"/>
-    <w:lsdException w:name="Outline List 1" w:semiHidden="1" w:unhideWhenUsed="1"/>
-    <w:lsdException w:name="Outline List 2" w:semiHidden="1" w:unhideWhenUsed="1"/>
-    <w:lsdException w:name="Outline List 3" w:semiHidden="1" w:unhideWhenUsed="1"/>
-    <w:lsdException w:name="Table Simple 1" w:semiHidden="1" w:unhideWhenUsed="1"/>
-    <w:lsdException w:name="Table Simple 2" w:semiHidden="1" w:unhideWhenUsed="1"/>
-    <w:lsdException w:name="Table Simple 3" w:semiHidden="1" w:unhideWhenUsed="1"/>
-    <w:lsdException w:name="Table Classic 1" w:semiHidden="1" w:unhideWhenUsed="1"/>
-    <w:lsdException w:name="Table Classic 2" w:semiHidden="1" w:unhideWhenUsed="1"/>
-    <w:lsdException w:name="Table Classic 3" w:semiHidden="1" w:unhideWhenUsed="1"/>
-    <w:lsdException w:name="Table Classic 4" w:semiHidden="1" w:unhideWhenUsed="1"/>
-    <w:lsdException w:name="Table Colorful 1" w:semiHidden="1" w:unhideWhenUsed="1"/>
-    <w:lsdException w:name="Table Colorful 2" w:semiHidden="1" w:unhideWhenUsed="1"/>
-    <w:lsdException w:name="Table Colorful 3" w:semiHidden="1" w:unhideWhenUsed="1"/>
-    <w:lsdException w:name="Table Columns 1" w:semiHidden="1" w:unhideWhenUsed="1"/>
-    <w:lsdException w:name="Table Columns 2" w:semiHidden="1" w:unhideWhenUsed="1"/>
-    <w:lsdException w:name="Table Columns 3" w:semiHidden="1" w:unhideWhenUsed="1"/>
-    <w:lsdException w:name="Table Columns 4" w:semiHidden="1" w:unhideWhenUsed="1"/>
-    <w:lsdException w:name="Table Columns 5" w:semiHidden="1" w:unhideWhenUsed="1"/>
-    <w:lsdException w:name="Table Grid 1" w:semiHidden="1" w:unhideWhenUsed="1"/>
-    <w:lsdException w:name="Table Grid 2" w:semiHidden="1" w:unhideWhenUsed="1"/>
-    <w:lsdException w:name="Table Grid 3" w:semiHidden="1" w:unhideWhenUsed="1"/>
-    <w:lsdException w:name="Table Grid 4" w:semiHidden="1" w:unhideWhenUsed="1"/>
-    <w:lsdException w:name="Table Grid 5" w:semiHidden="1" w:unhideWhenUsed="1"/>
-    <w:lsdException w:name="Table Grid 6" w:semiHidden="1" w:unhideWhenUsed="1"/>
-    <w:lsdException w:name="Table Grid 7" w:semiHidden="1" w:unhideWhenUsed="1"/>
-    <w:lsdException w:name="Table Grid 8" w:semiHidden="1" w:unhideWhenUsed="1"/>
-    <w:lsdException w:name="Table List 1" w:semiHidden="1" w:unhideWhenUsed="1"/>
-    <w:lsdException w:name="Table List 2" w:semiHidden="1" w:unhideWhenUsed="1"/>
-    <w:lsdException w:name="Table List 3" w:semiHidden="1" w:unhideWhenUsed="1"/>
-    <w:lsdException w:name="Table List 4" w:semiHidden="1" w:unhideWhenUsed="1"/>
-    <w:lsdException w:name="Table List 5" w:semiHidden="1" w:unhideWhenUsed="1"/>
-    <w:lsdException w:name="Table List 6" w:semiHidden="1" w:unhideWhenUsed="1"/>
-    <w:lsdException w:name="Table List 7" w:semiHidden="1" w:unhideWhenUsed="1"/>
-    <w:lsdException w:name="Table List 8" w:semiHidden="1" w:unhideWhenUsed="1"/>
-    <w:lsdException w:name="Table 3D effects 1" w:semiHidden="1" w:unhideWhenUsed="1"/>
-    <w:lsdException w:name="Table 3D effects 2" w:semiHidden="1" w:unhideWhenUsed="1"/>
-    <w:lsdException w:name="Table 3D effects 3" w:semiHidden="1" w:unhideWhenUsed="1"/>
-    <w:lsdException w:name="Table Contemporary" w:semiHidden="1" w:unhideWhenUsed="1"/>
-    <w:lsdException w:name="Table Elegant" w:semiHidden="1" w:unhideWhenUsed="1"/>
-    <w:lsdException w:name="Table Professional" w:semiHidden="1" w:unhideWhenUsed="1"/>
-    <w:lsdException w:name="Table Subtle 1" w:semiHidden="1" w:unhideWhenUsed="1"/>
-    <w:lsdException w:name="Table Subtle 2" w:semiHidden="1" w:unhideWhenUsed="1"/>
-    <w:lsdException w:name="Table Web 1" w:semiHidden="1" w:unhideWhenUsed="1"/>
-    <w:lsdException w:name="Table Web 2" w:semiHidden="1" w:unhideWhenUsed="1"/>
-    <w:lsdException w:name="Table Web 3" w:semiHidden="1" w:unhideWhenUsed="1"/>
-    <w:lsdException w:name="Balloon Text" w:semiHidden="1" w:unhideWhenUsed="1"/>
-    <w:lsdException w:name="Table Grid" w:uiPriority="59"/>
-    <w:lsdException w:name="Table Theme" w:semiHidden="1" w:unhideWhenUsed="1"/>
-    <w:lsdException w:name="Placeholder Text" w:semiHidden="1"/>
-    <w:lsdException w:name="No Spacing" w:uiPriority="1" w:qFormat="1"/>
-    <w:lsdException w:name="Light Shading" w:uiPriority="60"/>
-    <w:lsdException w:name="Light List" w:uiPriority="61"/>
-    <w:lsdException w:name="Light Grid" w:uiPriority="62"/>
-    <w:lsdException w:name="Medium Shading 1" w:uiPriority="63"/>
-    <w:lsdException w:name="Medium Shading 2" w:uiPriority="64"/>
-    <w:lsdException w:name="Medium List 1" w:uiPriority="65"/>
-    <w:lsdException w:name="Medium List 2" w:uiPriority="66"/>
-    <w:lsdException w:name="Medium Grid 1" w:uiPriority="67"/>
-    <w:lsdException w:name="Medium Grid 2" w:uiPriority="68"/>
-    <w:lsdException w:name="Medium Grid 3" w:uiPriority="69"/>
-    <w:lsdException w:name="Dark List" w:uiPriority="70"/>
-    <w:lsdException w:name="Colorful Shading" w:uiPriority="71"/>
-    <w:lsdException w:name="Colorful List" w:uiPriority="72"/>
-    <w:lsdException w:name="Colorful Grid" w:uiPriority="73"/>
-    <w:lsdException w:name="Light Shading Accent 1" w:uiPriority="60"/>
-    <w:lsdException w:name="Light List Accent 1" w:uiPriority="61"/>
-    <w:lsdException w:name="Light Grid Accent 1" w:uiPriority="62"/>
-    <w:lsdException w:name="Medium Shading 1 Accent 1" w:uiPriority="63"/>
-    <w:lsdException w:name="Medium Shading 2 Accent 1" w:uiPriority="64"/>
-    <w:lsdException w:name="Medium List 1 Accent 1" w:uiPriority="65"/>
-    <w:lsdException w:name="Revision" w:semiHidden="1"/>
-    <w:lsdException w:name="List Paragraph" w:uiPriority="34" w:qFormat="1"/>
-    <w:lsdException w:name="Quote" w:uiPriority="29" w:qFormat="1"/>
-    <w:lsdException w:name="Intense Quote" w:uiPriority="30" w:qFormat="1"/>
-    <w:lsdException w:name="Medium List 2 Accent 1" w:uiPriority="66"/>
-    <w:lsdException w:name="Medium Grid 1 Accent 1" w:uiPriority="67"/>
-    <w:lsdException w:name="Medium Grid 2 Accent 1" w:uiPriority="68"/>
-    <w:lsdException w:name="Medium Grid 3 Accent 1" w:uiPriority="69"/>
-    <w:lsdException w:name="Dark List Accent 1" w:uiPriority="70"/>
-    <w:lsdException w:name="Colorful Shading Accent 1" w:uiPriority="71"/>
-    <w:lsdException w:name="Colorful List Accent 1" w:uiPriority="72"/>
-    <w:lsdException w:name="Colorful Grid Accent 1" w:uiPriority="73"/>
-    <w:lsdException w:name="Light Shading Accent 2" w:uiPriority="60"/>
-    <w:lsdException w:name="Light List Accent 2" w:uiPriority="61"/>
-    <w:lsdException w:name="Light Grid Accent 2" w:uiPriority="62"/>
-    <w:lsdException w:name="Medium Shading 1 Accent 2" w:uiPriority="63"/>
-    <w:lsdException w:name="Medium Shading 2 Accent 2" w:uiPriority="64"/>
-    <w:lsdException w:name="Medium List 1 Accent 2" w:uiPriority="65"/>
-    <w:lsdException w:name="Medium List 2 Accent 2" w:uiPriority="66"/>
-    <w:lsdException w:name="Medium Grid 1 Accent 2" w:uiPriority="67"/>
-    <w:lsdException w:name="Medium Grid 2 Accent 2" w:uiPriority="68"/>
-    <w:lsdException w:name="Medium Grid 3 Accent 2" w:uiPriority="69"/>
-    <w:lsdException w:name="Dark List Accent 2" w:uiPriority="70"/>
-    <w:lsdException w:name="Colorful Shading Accent 2" w:uiPriority="71"/>
-    <w:lsdException w:name="Colorful List Accent 2" w:uiPriority="72"/>
-    <w:lsdException w:name="Colorful Grid Accent 2" w:uiPriority="73"/>
-    <w:lsdException w:name="Light Shading Accent 3" w:uiPriority="60"/>
-    <w:lsdException w:name="Light List Accent 3" w:uiPriority="61"/>
-    <w:lsdException w:name="Light Grid Accent 3" w:uiPriority="62"/>
-    <w:lsdException w:name="Medium Shading 1 Accent 3" w:uiPriority="63"/>
-    <w:lsdException w:name="Medium Shading 2 Accent 3" w:uiPriority="64"/>
-    <w:lsdException w:name="Medium List 1 Accent 3" w:uiPriority="65"/>
-    <w:lsdException w:name="Medium List 2 Accent 3" w:uiPriority="66"/>
-    <w:lsdException w:name="Medium Grid 1 Accent 3" w:uiPriority="67"/>
-    <w:lsdException w:name="Medium Grid 2 Accent 3" w:uiPriority="68"/>
-    <w:lsdException w:name="Medium Grid 3 Accent 3" w:uiPriority="69"/>
-    <w:lsdException w:name="Dark List Accent 3" w:uiPriority="70"/>
-    <w:lsdException w:name="Colorful Shading Accent 3" w:uiPriority="71"/>
-    <w:lsdException w:name="Colorful List Accent 3" w:uiPriority="72"/>
-    <w:lsdException w:name="Colorful Grid Accent 3" w:uiPriority="73"/>
-    <w:lsdException w:name="Light Shading Accent 4" w:uiPriority="60"/>
-    <w:lsdException w:name="Light List Accent 4" w:uiPriority="61"/>
-    <w:lsdException w:name="Light Grid Accent 4" w:uiPriority="62"/>
-    <w:lsdException w:name="Medium Shading 1 Accent 4" w:uiPriority="63"/>
-    <w:lsdException w:name="Medium Shading 2 Accent 4" w:uiPriority="64"/>
-    <w:lsdException w:name="Medium List 1 Accent 4" w:uiPriority="65"/>
-    <w:lsdException w:name="Medium List 2 Accent 4" w:uiPriority="66"/>
-    <w:lsdException w:name="Medium Grid 1 Accent 4" w:uiPriority="67"/>
-    <w:lsdException w:name="Medium Grid 2 Accent 4" w:uiPriority="68"/>
-    <w:lsdException w:name="Medium Grid 3 Accent 4" w:uiPriority="69"/>
-    <w:lsdException w:name="Dark List Accent 4" w:uiPriority="70"/>
-    <w:lsdException w:name="Colorful Shading Accent 4" w:uiPriority="71"/>
-    <w:lsdException w:name="Colorful List Accent 4" w:uiPriority="72"/>
-    <w:lsdException w:name="Colorful Grid Accent 4" w:uiPriority="73"/>
-    <w:lsdException w:name="Light Shading Accent 5" w:uiPriority="60"/>
-    <w:lsdException w:name="Light List Accent 5" w:uiPriority="61"/>
-    <w:lsdException w:name="Light Grid Accent 5" w:uiPriority="62"/>
-    <w:lsdException w:name="Medium Shading 1 Accent 5" w:uiPriority="63"/>
-    <w:lsdException w:name="Medium Shading 2 Accent 5" w:uiPriority="64"/>
-    <w:lsdException w:name="Medium List 1 Accent 5" w:uiPriority="65"/>
-    <w:lsdException w:name="Medium List 2 Accent 5" w:uiPriority="66"/>
-    <w:lsdException w:name="Medium Grid 1 Accent 5" w:uiPriority="67"/>
-    <w:lsdException w:name="Medium Grid 2 Accent 5" w:uiPriority="68"/>
-    <w:lsdException w:name="Medium Grid 3 Accent 5" w:uiPriority="69"/>
-    <w:lsdException w:name="Dark List Accent 5" w:uiPriority="70"/>
-    <w:lsdException w:name="Colorful Shading Accent 5" w:uiPriority="71"/>
-    <w:lsdException w:name="Colorful List Accent 5" w:uiPriority="72"/>
-    <w:lsdException w:name="Colorful Grid Accent 5" w:uiPriority="73"/>
-    <w:lsdException w:name="Light Shading Accent 6" w:uiPriority="60"/>
-    <w:lsdException w:name="Light List Accent 6" w:uiPriority="61"/>
-    <w:lsdException w:name="Light Grid Accent 6" w:uiPriority="62"/>
-    <w:lsdException w:name="Medium Shading 1 Accent 6" w:uiPriority="63"/>
-    <w:lsdException w:name="Medium Shading 2 Accent 6" w:uiPriority="64"/>
-    <w:lsdException w:name="Medium List 1 Accent 6" w:uiPriority="65"/>
-    <w:lsdException w:name="Medium List 2 Accent 6" w:uiPriority="66"/>
-    <w:lsdException w:name="Medium Grid 1 Accent 6" w:uiPriority="67"/>
-    <w:lsdException w:name="Medium Grid 2 Accent 6" w:uiPriority="68"/>
-    <w:lsdException w:name="Medium Grid 3 Accent 6" w:uiPriority="69"/>
-    <w:lsdException w:name="Dark List Accent 6" w:uiPriority="70"/>
-    <w:lsdException w:name="Colorful Shading Accent 6" w:uiPriority="71"/>
-    <w:lsdException w:name="Colorful List Accent 6" w:uiPriority="72"/>
-    <w:lsdException w:name="Colorful Grid Accent 6" w:uiPriority="73"/>
-    <w:lsdException w:name="Subtle Emphasis" w:uiPriority="19" w:qFormat="1"/>
-    <w:lsdException w:name="Intense Emphasis" w:uiPriority="21" w:qFormat="1"/>
-    <w:lsdException w:name="Subtle Reference" w:uiPriority="31" w:qFormat="1"/>
-    <w:lsdException w:name="Intense Reference" w:uiPriority="32" w:qFormat="1"/>
-    <w:lsdException w:name="Book Title" w:uiPriority="33" w:qFormat="1"/>
-    <w:lsdException w:name="Bibliography" w:semiHidden="1" w:uiPriority="37" w:unhideWhenUsed="1"/>
-    <w:lsdException w:name="TOC Heading" w:semiHidden="1" w:uiPriority="39" w:unhideWhenUsed="1" w:qFormat="1"/>
-    <w:lsdException w:name="Plain Table 1" w:uiPriority="41"/>
-    <w:lsdException w:name="Plain Table 2" w:uiPriority="42"/>
-    <w:lsdException w:name="Plain Table 3" w:uiPriority="43"/>
-    <w:lsdException w:name="Plain Table 4" w:uiPriority="44"/>
-    <w:lsdException w:name="Plain Table 5" w:uiPriority="45"/>
-    <w:lsdException w:name="Grid Table Light" w:uiPriority="40"/>
-    <w:lsdException w:name="Grid Table 1 Light" w:uiPriority="46"/>
-    <w:lsdException w:name="Grid Table 2" w:uiPriority="47"/>
-    <w:lsdException w:name="Grid Table 3" w:uiPriority="48"/>
-    <w:lsdException w:name="Grid Table 4" w:uiPriority="49"/>
-    <w:lsdException w:name="Grid Table 5 Dark" w:uiPriority="50"/>
-    <w:lsdException w:name="Grid Table 6 Colorful" w:uiPriority="51"/>
-    <w:lsdException w:name="Grid Table 7 Colorful" w:uiPriority="52"/>
-    <w:lsdException w:name="Grid Table 1 Light Accent 1" w:uiPriority="46"/>
-    <w:lsdException w:name="Grid Table 2 Accent 1" w:uiPriority="47"/>
-    <w:lsdException w:name="Grid Table 3 Accent 1" w:uiPriority="48"/>
-    <w:lsdException w:name="Grid Table 4 Accent 1" w:uiPriority="49"/>
-    <w:lsdException w:name="Grid Table 5 Dark Accent 1" w:uiPriority="50"/>
-    <w:lsdException w:name="Grid Table 6 Colorful Accent 1" w:uiPriority="51"/>
-    <w:lsdException w:name="Grid Table 7 Colorful Accent 1" w:uiPriority="52"/>
-    <w:lsdException w:name="Grid Table 1 Light Accent 2" w:uiPriority="46"/>
-    <w:lsdException w:name="Grid Table 2 Accent 2" w:uiPriority="47"/>
-    <w:lsdException w:name="Grid Table 3 Accent 2" w:uiPriority="48"/>
-    <w:lsdException w:name="Grid Table 4 Accent 2" w:uiPriority="49"/>
-    <w:lsdException w:name="Grid Table 5 Dark Accent 2" w:uiPriority="50"/>
-    <w:lsdException w:name="Grid Table 6 Colorful Accent 2" w:uiPriority="51"/>
-    <w:lsdException w:name="Grid Table 7 Colorful Accent 2" w:uiPriority="52"/>
-    <w:lsdException w:name="Grid Table 1 Light Accent 3" w:uiPriority="46"/>
-    <w:lsdException w:name="Grid Table 2 Accent 3" w:uiPriority="47"/>
-    <w:lsdException w:name="Grid Table 3 Accent 3" w:uiPriority="48"/>
-    <w:lsdException w:name="Grid Table 4 Accent 3" w:uiPriority="49"/>
-    <w:lsdException w:name="Grid Table 5 Dark Accent 3" w:uiPriority="50"/>
-    <w:lsdException w:name="Grid Table 6 Colorful Accent 3" w:uiPriority="51"/>
-    <w:lsdException w:name="Grid Table 7 Colorful Accent 3" w:uiPriority="52"/>
-    <w:lsdException w:name="Grid Table 1 Light Accent 4" w:uiPriority="46"/>
-    <w:lsdException w:name="Grid Table 2 Accent 4" w:uiPriority="47"/>
-    <w:lsdException w:name="Grid Table 3 Accent 4" w:uiPriority="48"/>
-    <w:lsdException w:name="Grid Table 4 Accent 4" w:uiPriority="49"/>
-    <w:lsdException w:name="Grid Table 5 Dark Accent 4" w:uiPriority="50"/>
-    <w:lsdException w:name="Grid Table 6 Colorful Accent 4" w:uiPriority="51"/>
-    <w:lsdException w:name="Grid Table 7 Colorful Accent 4" w:uiPriority="52"/>
-    <w:lsdException w:name="Grid Table 1 Light Accent 5" w:uiPriority="46"/>
-    <w:lsdException w:name="Grid Table 2 Accent 5" w:uiPriority="47"/>
-    <w:lsdException w:name="Grid Table 3 Accent 5" w:uiPriority="48"/>
-    <w:lsdException w:name="Grid Table 4 Accent 5" w:uiPriority="49"/>
-    <w:lsdException w:name="Grid Table 5 Dark Accent 5" w:uiPriority="50"/>
-    <w:lsdException w:name="Grid Table 6 Colorful Accent 5" w:uiPriority="51"/>
-    <w:lsdException w:name="Grid Table 7 Colorful Accent 5" w:uiPriority="52"/>
-    <w:lsdException w:name="Grid Table 1 Light Accent 6" w:uiPriority="46"/>
-    <w:lsdException w:name="Grid Table 2 Accent 6" w:uiPriority="47"/>
-    <w:lsdException w:name="Grid Table 3 Accent 6" w:uiPriority="48"/>
-    <w:lsdException w:name="Grid Table 4 Accent 6" w:uiPriority="49"/>
-    <w:lsdException w:name="Grid Table 5 Dark Accent 6" w:uiPriority="50"/>
-    <w:lsdException w:name="Grid Table 6 Colorful Accent 6" w:uiPriority="51"/>
-    <w:lsdException w:name="Grid Table 7 Colorful Accent 6" w:uiPriority="52"/>
-    <w:lsdException w:name="List Table 1 Light" w:uiPriority="46"/>
-    <w:lsdException w:name="List Table 2" w:uiPriority="47"/>
-    <w:lsdException w:name="List Table 3" w:uiPriority="48"/>
-    <w:lsdException w:name="List Table 4" w:uiPriority="49"/>
-    <w:lsdException w:name="List Table 5 Dark" w:uiPriority="50"/>
-    <w:lsdException w:name="List Table 6 Colorful" w:uiPriority="51"/>
-    <w:lsdException w:name="List Table 7 Colorful" w:uiPriority="52"/>
-    <w:lsdException w:name="List Table 1 Light Accent 1" w:uiPriority="46"/>
-    <w:lsdException w:name="List Table 2 Accent 1" w:uiPriority="47"/>
-    <w:lsdException w:name="List Table 3 Accent 1" w:uiPriority="48"/>
-    <w:lsdException w:name="List Table 4 Accent 1" w:uiPriority="49"/>
-    <w:lsdException w:name="List Table 5 Dark Accent 1" w:uiPriority="50"/>
-    <w:lsdException w:name="List Table 6 Colorful Accent 1" w:uiPriority="51"/>
-    <w:lsdException w:name="List Table 7 Colorful Accent 1" w:uiPriority="52"/>
-    <w:lsdException w:name="List Table 1 Light Accent 2" w:uiPriority="46"/>
-    <w:lsdException w:name="List Table 2 Accent 2" w:uiPriority="47"/>
-    <w:lsdException w:name="List Table 3 Accent 2" w:uiPriority="48"/>
-    <w:lsdException w:name="List Table 4 Accent 2" w:uiPriority="49"/>
-    <w:lsdException w:name="List Table 5 Dark Accent 2" w:uiPriority="50"/>
-    <w:lsdException w:name="List Table 6 Colorful Accent 2" w:uiPriority="51"/>
-    <w:lsdException w:name="List Table 7 Colorful Accent 2" w:uiPriority="52"/>
-    <w:lsdException w:name="List Table 1 Light Accent 3" w:uiPriority="46"/>
-    <w:lsdException w:name="List Table 2 Accent 3" w:uiPriority="47"/>
-    <w:lsdException w:name="List Table 3 Accent 3" w:uiPriority="48"/>
-    <w:lsdException w:name="List Table 4 Accent 3" w:uiPriority="49"/>
-    <w:lsdException w:name="List Table 5 Dark Accent 3" w:uiPriority="50"/>
-    <w:lsdException w:name="List Table 6 Colorful Accent 3" w:uiPriority="51"/>
-    <w:lsdException w:name="List Table 7 Colorful Accent 3" w:uiPriority="52"/>
-    <w:lsdException w:name="List Table 1 Light Accent 4" w:uiPriority="46"/>
-    <w:lsdException w:name="List Table 2 Accent 4" w:uiPriority="47"/>
-    <w:lsdException w:name="List Table 3 Accent 4" w:uiPriority="48"/>
-    <w:lsdException w:name="List Table 4 Accent 4" w:uiPriority="49"/>
-    <w:lsdException w:name="List Table 5 Dark Accent 4" w:uiPriority="50"/>
-    <w:lsdException w:name="List Table 6 Colorful Accent 4" w:uiPriority="51"/>
-    <w:lsdException w:name="List Table 7 Colorful Accent 4" w:uiPriority="52"/>
-    <w:lsdException w:name="List Table 1 Light Accent 5" w:uiPriority="46"/>
-    <w:lsdException w:name="List Table 2 Accent 5" w:uiPriority="47"/>
-    <w:lsdException w:name="List Table 3 Accent 5" w:uiPriority="48"/>
-    <w:lsdException w:name="List Table 4 Accent 5" w:uiPriority="49"/>
-    <w:lsdException w:name="List Table 5 Dark Accent 5" w:uiPriority="50"/>
-    <w:lsdException w:name="List Table 6 Colorful Accent 5" w:uiPriority="51"/>
-    <w:lsdException w:name="List Table 7 Colorful Accent 5" w:uiPriority="52"/>
-    <w:lsdException w:name="List Table 1 Light Accent 6" w:uiPriority="46"/>
-    <w:lsdException w:name="List Table 2 Accent 6" w:uiPriority="47"/>
-    <w:lsdException w:name="List Table 3 Accent 6" w:uiPriority="48"/>
-    <w:lsdException w:name="List Table 4 Accent 6" w:uiPriority="49"/>
-    <w:lsdException w:name="List Table 5 Dark Accent 6" w:uiPriority="50"/>
-    <w:lsdException w:name="List Table 6 Colorful Accent 6" w:uiPriority="51"/>
-    <w:lsdException w:name="List Table 7 Colorful Accent 6" w:uiPriority="52"/>
+  <w:latentStyles w:defLockedState="0" w:defUIPriority="99" w:defSemiHidden="1" w:defUnhideWhenUsed="1" w:defQFormat="0" w:count="267">
+    <w:lsdException w:name="Normal" w:semiHidden="0" w:uiPriority="0" w:unhideWhenUsed="0" w:qFormat="1"/>
+    <w:lsdException w:name="heading 1" w:semiHidden="0" w:uiPriority="9" w:unhideWhenUsed="0" w:qFormat="1"/>
+    <w:lsdException w:name="heading 2" w:uiPriority="9" w:qFormat="1"/>
+    <w:lsdException w:name="heading 3" w:uiPriority="9" w:qFormat="1"/>
+    <w:lsdException w:name="heading 4" w:uiPriority="9" w:qFormat="1"/>
+    <w:lsdException w:name="heading 5" w:uiPriority="9" w:qFormat="1"/>
+    <w:lsdException w:name="heading 6" w:uiPriority="9" w:qFormat="1"/>
+    <w:lsdException w:name="heading 7" w:uiPriority="9" w:qFormat="1"/>
+    <w:lsdException w:name="heading 8" w:uiPriority="9" w:qFormat="1"/>
+    <w:lsdException w:name="heading 9" w:uiPriority="9" w:qFormat="1"/>
+    <w:lsdException w:name="toc 1" w:uiPriority="39"/>
+    <w:lsdException w:name="toc 2" w:uiPriority="39"/>
+    <w:lsdException w:name="toc 3" w:uiPriority="39"/>
+    <w:lsdException w:name="toc 4" w:uiPriority="39"/>
+    <w:lsdException w:name="toc 5" w:uiPriority="39"/>
+    <w:lsdException w:name="toc 6" w:uiPriority="39"/>
+    <w:lsdException w:name="toc 7" w:uiPriority="39"/>
+    <w:lsdException w:name="toc 8" w:uiPriority="39"/>
+    <w:lsdException w:name="toc 9" w:uiPriority="39"/>
+    <w:lsdException w:name="caption" w:uiPriority="35" w:qFormat="1"/>
+    <w:lsdException w:name="Title" w:semiHidden="0" w:uiPriority="10" w:unhideWhenUsed="0" w:qFormat="1"/>
+    <w:lsdException w:name="Default Paragraph Font" w:uiPriority="1"/>
+    <w:lsdException w:name="Subtitle" w:semiHidden="0" w:uiPriority="11" w:unhideWhenUsed="0" w:qFormat="1"/>
+    <w:lsdException w:name="Strong" w:semiHidden="0" w:uiPriority="22" w:unhideWhenUsed="0" w:qFormat="1"/>
+    <w:lsdException w:name="Emphasis" w:semiHidden="0" w:uiPriority="20" w:unhideWhenUsed="0" w:qFormat="1"/>
+    <w:lsdException w:name="Table Grid" w:semiHidden="0" w:uiPriority="59" w:unhideWhenUsed="0"/>
+    <w:lsdException w:name="Placeholder Text" w:unhideWhenUsed="0"/>
+    <w:lsdException w:name="No Spacing" w:semiHidden="0" w:uiPriority="1" w:unhideWhenUsed="0" w:qFormat="1"/>
+    <w:lsdException w:name="Light Shading" w:semiHidden="0" w:uiPriority="60" w:unhideWhenUsed="0"/>
+    <w:lsdException w:name="Light List" w:semiHidden="0" w:uiPriority="61" w:unhideWhenUsed="0"/>
+    <w:lsdException w:name="Light Grid" w:semiHidden="0" w:uiPriority="62" w:unhideWhenUsed="0"/>
+    <w:lsdException w:name="Medium Shading 1" w:semiHidden="0" w:uiPriority="63" w:unhideWhenUsed="0"/>
+    <w:lsdException w:name="Medium Shading 2" w:semiHidden="0" w:uiPriority="64" w:unhideWhenUsed="0"/>
+    <w:lsdException w:name="Medium List 1" w:semiHidden="0" w:uiPriority="65" w:unhideWhenUsed="0"/>
+    <w:lsdException w:name="Medium List 2" w:semiHidden="0" w:uiPriority="66" w:unhideWhenUsed="0"/>
+    <w:lsdException w:name="Medium Grid 1" w:semiHidden="0" w:uiPriority="67" w:unhideWhenUsed="0"/>
+    <w:lsdException w:name="Medium Grid 2" w:semiHidden="0" w:uiPriority="68" w:unhideWhenUsed="0"/>
+    <w:lsdException w:name="Medium Grid 3" w:semiHidden="0" w:uiPriority="69" w:unhideWhenUsed="0"/>
+    <w:lsdException w:name="Dark List" w:semiHidden="0" w:uiPriority="70" w:unhideWhenUsed="0"/>
+    <w:lsdException w:name="Colorful Shading" w:semiHidden="0" w:uiPriority="71" w:unhideWhenUsed="0"/>
+    <w:lsdException w:name="Colorful List" w:semiHidden="0" w:uiPriority="72" w:unhideWhenUsed="0"/>
+    <w:lsdException w:name="Colorful Grid" w:semiHidden="0" w:uiPriority="73" w:unhideWhenUsed="0"/>
+    <w:lsdException w:name="Light Shading Accent 1" w:semiHidden="0" w:uiPriority="60" w:unhideWhenUsed="0"/>
+    <w:lsdException w:name="Light List Accent 1" w:semiHidden="0" w:uiPriority="61" w:unhideWhenUsed="0"/>
+    <w:lsdException w:name="Light Grid Accent 1" w:semiHidden="0" w:uiPriority="62" w:unhideWhenUsed="0"/>
+    <w:lsdException w:name="Medium Shading 1 Accent 1" w:semiHidden="0" w:uiPriority="63" w:unhideWhenUsed="0"/>
+    <w:lsdException w:name="Medium Shading 2 Accent 1" w:semiHidden="0" w:uiPriority="64" w:unhideWhenUsed="0"/>
+    <w:lsdException w:name="Medium List 1 Accent 1" w:semiHidden="0" w:uiPriority="65" w:unhideWhenUsed="0"/>
+    <w:lsdException w:name="Revision" w:unhideWhenUsed="0"/>
+    <w:lsdException w:name="List Paragraph" w:semiHidden="0" w:uiPriority="34" w:unhideWhenUsed="0" w:qFormat="1"/>
+    <w:lsdException w:name="Quote" w:semiHidden="0" w:uiPriority="29" w:unhideWhenUsed="0" w:qFormat="1"/>
+    <w:lsdException w:name="Intense Quote" w:semiHidden="0" w:uiPriority="30" w:unhideWhenUsed="0" w:qFormat="1"/>
+    <w:lsdException w:name="Medium List 2 Accent 1" w:semiHidden="0" w:uiPriority="66" w:unhideWhenUsed="0"/>
+    <w:lsdException w:name="Medium Grid 1 Accent 1" w:semiHidden="0" w:uiPriority="67" w:unhideWhenUsed="0"/>
+    <w:lsdException w:name="Medium Grid 2 Accent 1" w:semiHidden="0" w:uiPriority="68" w:unhideWhenUsed="0"/>
+    <w:lsdException w:name="Medium Grid 3 Accent 1" w:semiHidden="0" w:uiPriority="69" w:unhideWhenUsed="0"/>
+    <w:lsdException w:name="Dark List Accent 1" w:semiHidden="0" w:uiPriority="70" w:unhideWhenUsed="0"/>
+    <w:lsdException w:name="Colorful Shading Accent 1" w:semiHidden="0" w:uiPriority="71" w:unhideWhenUsed="0"/>
+    <w:lsdException w:name="Colorful List Accent 1" w:semiHidden="0" w:uiPriority="72" w:unhideWhenUsed="0"/>
+    <w:lsdException w:name="Colorful Grid Accent 1" w:semiHidden="0" w:uiPriority="73" w:unhideWhenUsed="0"/>
+    <w:lsdException w:name="Light Shading Accent 2" w:semiHidden="0" w:uiPriority="60" w:unhideWhenUsed="0"/>
+    <w:lsdException w:name="Light List Accent 2" w:semiHidden="0" w:uiPriority="61" w:unhideWhenUsed="0"/>
+    <w:lsdException w:name="Light Grid Accent 2" w:semiHidden="0" w:uiPriority="62" w:unhideWhenUsed="0"/>
+    <w:lsdException w:name="Medium Shading 1 Accent 2" w:semiHidden="0" w:uiPriority="63" w:unhideWhenUsed="0"/>
+    <w:lsdException w:name="Medium Shading 2 Accent 2" w:semiHidden="0" w:uiPriority="64" w:unhideWhenUsed="0"/>
+    <w:lsdException w:name="Medium List 1 Accent 2" w:semiHidden="0" w:uiPriority="65" w:unhideWhenUsed="0"/>
+    <w:lsdException w:name="Medium List 2 Accent 2" w:semiHidden="0" w:uiPriority="66" w:unhideWhenUsed="0"/>
+    <w:lsdException w:name="Medium Grid 1 Accent 2" w:semiHidden="0" w:uiPriority="67" w:unhideWhenUsed="0"/>
+    <w:lsdException w:name="Medium Grid 2 Accent 2" w:semiHidden="0" w:uiPriority="68" w:unhideWhenUsed="0"/>
+    <w:lsdException w:name="Medium Grid 3 Accent 2" w:semiHidden="0" w:uiPriority="69" w:unhideWhenUsed="0"/>
+    <w:lsdException w:name="Dark List Accent 2" w:semiHidden="0" w:uiPriority="70" w:unhideWhenUsed="0"/>
+    <w:lsdException w:name="Colorful Shading Accent 2" w:semiHidden="0" w:uiPriority="71" w:unhideWhenUsed="0"/>
+    <w:lsdException w:name="Colorful List Accent 2" w:semiHidden="0" w:uiPriority="72" w:unhideWhenUsed="0"/>
+    <w:lsdException w:name="Colorful Grid Accent 2" w:semiHidden="0" w:uiPriority="73" w:unhideWhenUsed="0"/>
+    <w:lsdException w:name="Light Shading Accent 3" w:semiHidden="0" w:uiPriority="60" w:unhideWhenUsed="0"/>
+    <w:lsdException w:name="Light List Accent 3" w:semiHidden="0" w:uiPriority="61" w:unhideWhenUsed="0"/>
+    <w:lsdException w:name="Light Grid Accent 3" w:semiHidden="0" w:uiPriority="62" w:unhideWhenUsed="0"/>
+    <w:lsdException w:name="Medium Shading 1 Accent 3" w:semiHidden="0" w:uiPriority="63" w:unhideWhenUsed="0"/>
+    <w:lsdException w:name="Medium Shading 2 Accent 3" w:semiHidden="0" w:uiPriority="64" w:unhideWhenUsed="0"/>
+    <w:lsdException w:name="Medium List 1 Accent 3" w:semiHidden="0" w:uiPriority="65" w:unhideWhenUsed="0"/>
+    <w:lsdException w:name="Medium List 2 Accent 3" w:semiHidden="0" w:uiPriority="66" w:unhideWhenUsed="0"/>
+    <w:lsdException w:name="Medium Grid 1 Accent 3" w:semiHidden="0" w:uiPriority="67" w:unhideWhenUsed="0"/>
+    <w:lsdException w:name="Medium Grid 2 Accent 3" w:semiHidden="0" w:uiPriority="68" w:unhideWhenUsed="0"/>
+    <w:lsdException w:name="Medium Grid 3 Accent 3" w:semiHidden="0" w:uiPriority="69" w:unhideWhenUsed="0"/>
+    <w:lsdException w:name="Dark List Accent 3" w:semiHidden="0" w:uiPriority="70" w:unhideWhenUsed="0"/>
+    <w:lsdException w:name="Colorful Shading Accent 3" w:semiHidden="0" w:uiPriority="71" w:unhideWhenUsed="0"/>
+    <w:lsdException w:name="Colorful List Accent 3" w:semiHidden="0" w:uiPriority="72" w:unhideWhenUsed="0"/>
+    <w:lsdException w:name="Colorful Grid Accent 3" w:semiHidden="0" w:uiPriority="73" w:unhideWhenUsed="0"/>
+    <w:lsdException w:name="Light Shading Accent 4" w:semiHidden="0" w:uiPriority="60" w:unhideWhenUsed="0"/>
+    <w:lsdException w:name="Light List Accent 4" w:semiHidden="0" w:uiPriority="61" w:unhideWhenUsed="0"/>
+    <w:lsdException w:name="Light Grid Accent 4" w:semiHidden="0" w:uiPriority="62" w:unhideWhenUsed="0"/>
+    <w:lsdException w:name="Medium Shading 1 Accent 4" w:semiHidden="0" w:uiPriority="63" w:unhideWhenUsed="0"/>
+    <w:lsdException w:name="Medium Shading 2 Accent 4" w:semiHidden="0" w:uiPriority="64" w:unhideWhenUsed="0"/>
+    <w:lsdException w:name="Medium List 1 Accent 4" w:semiHidden="0" w:uiPriority="65" w:unhideWhenUsed="0"/>
+    <w:lsdException w:name="Medium List 2 Accent 4" w:semiHidden="0" w:uiPriority="66" w:unhideWhenUsed="0"/>
+    <w:lsdException w:name="Medium Grid 1 Accent 4" w:semiHidden="0" w:uiPriority="67" w:unhideWhenUsed="0"/>
+    <w:lsdException w:name="Medium Grid 2 Accent 4" w:semiHidden="0" w:uiPriority="68" w:unhideWhenUsed="0"/>
+    <w:lsdException w:name="Medium Grid 3 Accent 4" w:semiHidden="0" w:uiPriority="69" w:unhideWhenUsed="0"/>
+    <w:lsdException w:name="Dark List Accent 4" w:semiHidden="0" w:uiPriority="70" w:unhideWhenUsed="0"/>
+    <w:lsdException w:name="Colorful Shading Accent 4" w:semiHidden="0" w:uiPriority="71" w:unhideWhenUsed="0"/>
+    <w:lsdException w:name="Colorful List Accent 4" w:semiHidden="0" w:uiPriority="72" w:unhideWhenUsed="0"/>
+    <w:lsdException w:name="Colorful Grid Accent 4" w:semiHidden="0" w:uiPriority="73" w:unhideWhenUsed="0"/>
+    <w:lsdException w:name="Light Shading Accent 5" w:semiHidden="0" w:uiPriority="60" w:unhideWhenUsed="0"/>
+    <w:lsdException w:name="Light List Accent 5" w:semiHidden="0" w:uiPriority="61" w:unhideWhenUsed="0"/>
+    <w:lsdException w:name="Light Grid Accent 5" w:semiHidden="0" w:uiPriority="62" w:unhideWhenUsed="0"/>
+    <w:lsdException w:name="Medium Shading 1 Accent 5" w:semiHidden="0" w:uiPriority="63" w:unhideWhenUsed="0"/>
+    <w:lsdException w:name="Medium Shading 2 Accent 5" w:semiHidden="0" w:uiPriority="64" w:unhideWhenUsed="0"/>
+    <w:lsdException w:name="Medium List 1 Accent 5" w:semiHidden="0" w:uiPriority="65" w:unhideWhenUsed="0"/>
+    <w:lsdException w:name="Medium List 2 Accent 5" w:semiHidden="0" w:uiPriority="66" w:unhideWhenUsed="0"/>
+    <w:lsdException w:name="Medium Grid 1 Accent 5" w:semiHidden="0" w:uiPriority="67" w:unhideWhenUsed="0"/>
+    <w:lsdException w:name="Medium Grid 2 Accent 5" w:semiHidden="0" w:uiPriority="68" w:unhideWhenUsed="0"/>
+    <w:lsdException w:name="Medium Grid 3 Accent 5" w:semiHidden="0" w:uiPriority="69" w:unhideWhenUsed="0"/>
+    <w:lsdException w:name="Dark List Accent 5" w:semiHidden="0" w:uiPriority="70" w:unhideWhenUsed="0"/>
+    <w:lsdException w:name="Colorful Shading Accent 5" w:semiHidden="0" w:uiPriority="71" w:unhideWhenUsed="0"/>
+    <w:lsdException w:name="Colorful List Accent 5" w:semiHidden="0" w:uiPriority="72" w:unhideWhenUsed="0"/>
+    <w:lsdException w:name="Colorful Grid Accent 5" w:semiHidden="0" w:uiPriority="73" w:unhideWhenUsed="0"/>
+    <w:lsdException w:name="Light Shading Accent 6" w:semiHidden="0" w:uiPriority="60" w:unhideWhenUsed="0"/>
+    <w:lsdException w:name="Light List Accent 6" w:semiHidden="0" w:uiPriority="61" w:unhideWhenUsed="0"/>
+    <w:lsdException w:name="Light Grid Accent 6" w:semiHidden="0" w:uiPriority="62" w:unhideWhenUsed="0"/>
+    <w:lsdException w:name="Medium Shading 1 Accent 6" w:semiHidden="0" w:uiPriority="63" w:unhideWhenUsed="0"/>
+    <w:lsdException w:name="Medium Shading 2 Accent 6" w:semiHidden="0" w:uiPriority="64" w:unhideWhenUsed="0"/>
+    <w:lsdException w:name="Medium List 1 Accent 6" w:semiHidden="0" w:uiPriority="65" w:unhideWhenUsed="0"/>
+    <w:lsdException w:name="Medium List 2 Accent 6" w:semiHidden="0" w:uiPriority="66" w:unhideWhenUsed="0"/>
+    <w:lsdException w:name="Medium Grid 1 Accent 6" w:semiHidden="0" w:uiPriority="67" w:unhideWhenUsed="0"/>
+    <w:lsdException w:name="Medium Grid 2 Accent 6" w:semiHidden="0" w:uiPriority="68" w:unhideWhenUsed="0"/>
+    <w:lsdException w:name="Medium Grid 3 Accent 6" w:semiHidden="0" w:uiPriority="69" w:unhideWhenUsed="0"/>
+    <w:lsdException w:name="Dark List Accent 6" w:semiHidden="0" w:uiPriority="70" w:unhideWhenUsed="0"/>
+    <w:lsdException w:name="Colorful Shading Accent 6" w:semiHidden="0" w:uiPriority="71" w:unhideWhenUsed="0"/>
+    <w:lsdException w:name="Colorful List Accent 6" w:semiHidden="0" w:uiPriority="72" w:unhideWhenUsed="0"/>
+    <w:lsdException w:name="Colorful Grid Accent 6" w:semiHidden="0" w:uiPriority="73" w:unhideWhenUsed="0"/>
+    <w:lsdException w:name="Subtle Emphasis" w:semiHidden="0" w:uiPriority="19" w:unhideWhenUsed="0" w:qFormat="1"/>
+    <w:lsdException w:name="Intense Emphasis" w:semiHidden="0" w:uiPriority="21" w:unhideWhenUsed="0" w:qFormat="1"/>
+    <w:lsdException w:name="Subtle Reference" w:semiHidden="0" w:uiPriority="31" w:unhideWhenUsed="0" w:qFormat="1"/>
+    <w:lsdException w:name="Intense Reference" w:semiHidden="0" w:uiPriority="32" w:unhideWhenUsed="0" w:qFormat="1"/>
+    <w:lsdException w:name="Book Title" w:semiHidden="0" w:uiPriority="33" w:unhideWhenUsed="0" w:qFormat="1"/>
+    <w:lsdException w:name="Bibliography" w:uiPriority="37"/>
+    <w:lsdException w:name="TOC Heading" w:uiPriority="39" w:qFormat="1"/>
   </w:latentStyles>
   <w:style w:type="paragraph" w:default="1" w:styleId="Normal">
     <w:name w:val="Normal"/>
@@ -4508,6 +4844,7 @@
   <w:style w:type="character" w:default="1" w:styleId="DefaultParagraphFont">
     <w:name w:val="Default Paragraph Font"/>
     <w:uiPriority w:val="1"/>
+    <w:semiHidden/>
     <w:unhideWhenUsed/>
   </w:style>
   <w:style w:type="table" w:default="1" w:styleId="TableNormal">
@@ -4515,6 +4852,7 @@
     <w:uiPriority w:val="99"/>
     <w:semiHidden/>
     <w:unhideWhenUsed/>
+    <w:qFormat/>
     <w:tblPr>
       <w:tblInd w:w="0" w:type="dxa"/>
       <w:tblCellMar>
@@ -4961,7 +5299,7 @@
 </file>
 
 <file path=customXml/itemProps1.xml><?xml version="1.0" encoding="utf-8"?>
-<ds:datastoreItem xmlns:ds="http://schemas.openxmlformats.org/officeDocument/2006/customXml" ds:itemID="{B07B45F4-28E3-4158-934E-8D0FB83BE0D1}">
+<ds:datastoreItem xmlns:ds="http://schemas.openxmlformats.org/officeDocument/2006/customXml" ds:itemID="{3004642B-3A61-4086-ACD1-64196E13882B}">
   <ds:schemaRefs>
     <ds:schemaRef ds:uri="http://schemas.openxmlformats.org/officeDocument/2006/bibliography"/>
   </ds:schemaRefs>

</xml_diff>